<commit_message>
Modificación del manual de usuario
</commit_message>
<xml_diff>
--- a/Manual_Usuario_SherGuz_DavidMac_LimEst_DanTam (final).docx
+++ b/Manual_Usuario_SherGuz_DavidMac_LimEst_DanTam (final).docx
@@ -133,14 +133,14 @@
         <w:rPr>
           <w:rFonts w:cs="Times New Roman"/>
           <w:szCs w:val="24"/>
-          <w:lang w:val="en-US"/>
-        </w:rPr>
-      </w:pPr>
-      <w:r>
-        <w:rPr>
-          <w:rFonts w:cs="Times New Roman"/>
-          <w:szCs w:val="24"/>
-          <w:lang w:val="en-US"/>
+          <w:lang w:val="es-ES"/>
+        </w:rPr>
+      </w:pPr>
+      <w:r>
+        <w:rPr>
+          <w:rFonts w:cs="Times New Roman"/>
+          <w:szCs w:val="24"/>
+          <w:lang w:val="es-ES"/>
         </w:rPr>
         <w:t>PROF. YESSID RAMIREZ</w:t>
       </w:r>
@@ -152,7 +152,7 @@
         <w:rPr>
           <w:rFonts w:cs="Times New Roman"/>
           <w:szCs w:val="24"/>
-          <w:lang w:val="en-US"/>
+          <w:lang w:val="es-ES"/>
         </w:rPr>
       </w:pPr>
     </w:p>
@@ -163,7 +163,7 @@
         <w:rPr>
           <w:rFonts w:cs="Times New Roman"/>
           <w:szCs w:val="24"/>
-          <w:lang w:val="en-US"/>
+          <w:lang w:val="es-ES"/>
         </w:rPr>
       </w:pPr>
     </w:p>
@@ -174,7 +174,7 @@
         <w:rPr>
           <w:rFonts w:cs="Times New Roman"/>
           <w:szCs w:val="24"/>
-          <w:lang w:val="en-US"/>
+          <w:lang w:val="es-ES"/>
         </w:rPr>
       </w:pPr>
     </w:p>
@@ -185,14 +185,14 @@
         <w:rPr>
           <w:rFonts w:cs="Times New Roman"/>
           <w:szCs w:val="24"/>
-          <w:lang w:val="en-US"/>
-        </w:rPr>
-      </w:pPr>
-      <w:r>
-        <w:rPr>
-          <w:rFonts w:cs="Times New Roman"/>
-          <w:szCs w:val="24"/>
-          <w:lang w:val="en-US"/>
+          <w:lang w:val="es-ES"/>
+        </w:rPr>
+      </w:pPr>
+      <w:r>
+        <w:rPr>
+          <w:rFonts w:cs="Times New Roman"/>
+          <w:szCs w:val="24"/>
+          <w:lang w:val="es-ES"/>
         </w:rPr>
         <w:t>POR:</w:t>
       </w:r>
@@ -204,16 +204,16 @@
         <w:rPr>
           <w:rFonts w:cs="Times New Roman"/>
           <w:szCs w:val="24"/>
-          <w:lang w:val="en-US"/>
-        </w:rPr>
-      </w:pPr>
-      <w:r>
-        <w:rPr>
-          <w:rFonts w:cs="Times New Roman"/>
-          <w:szCs w:val="24"/>
-          <w:lang w:val="en-US"/>
-        </w:rPr>
-        <w:t>SHERLYN ANDREA GUZMAN – 1007869053</w:t>
+          <w:lang w:val="es-ES"/>
+        </w:rPr>
+      </w:pPr>
+      <w:r>
+        <w:rPr>
+          <w:rFonts w:cs="Times New Roman"/>
+          <w:szCs w:val="24"/>
+          <w:lang w:val="es-ES"/>
+        </w:rPr>
+        <w:t xml:space="preserve">SHERLYN ANDREA GUZMAN </w:t>
       </w:r>
     </w:p>
     <w:p>
@@ -230,7 +230,7 @@
           <w:rFonts w:cs="Times New Roman"/>
           <w:szCs w:val="24"/>
         </w:rPr>
-        <w:t>LILIAM ZAMANTA ESTUPIÑAN – 1014306103</w:t>
+        <w:t xml:space="preserve">LILIAM ZAMANTA ESTUPIÑAN </w:t>
       </w:r>
     </w:p>
     <w:p>
@@ -247,7 +247,7 @@
           <w:rFonts w:cs="Times New Roman"/>
           <w:szCs w:val="24"/>
         </w:rPr>
-        <w:t>DAVID MCEWEN ARANGO -1143369530</w:t>
+        <w:t>DAVID MCEWEN ARANGO</w:t>
       </w:r>
     </w:p>
     <w:p>
@@ -257,24 +257,16 @@
         <w:rPr>
           <w:rFonts w:cs="Times New Roman"/>
           <w:szCs w:val="24"/>
-          <w:lang w:val="en-US"/>
-        </w:rPr>
-      </w:pPr>
-      <w:r>
-        <w:rPr>
-          <w:rFonts w:cs="Times New Roman"/>
-          <w:szCs w:val="24"/>
-          <w:lang w:val="en-US"/>
-        </w:rPr>
-        <w:t>DANIEL FELIPE TAMAYO -</w:t>
-      </w:r>
-      <w:r>
-        <w:rPr>
-          <w:rFonts w:cs="Times New Roman"/>
-          <w:szCs w:val="24"/>
-          <w:lang w:val="en-US"/>
-        </w:rPr>
-        <w:t>1214747121</w:t>
+          <w:lang w:val="es-ES"/>
+        </w:rPr>
+      </w:pPr>
+      <w:r>
+        <w:rPr>
+          <w:rFonts w:cs="Times New Roman"/>
+          <w:szCs w:val="24"/>
+          <w:lang w:val="es-ES"/>
+        </w:rPr>
+        <w:t xml:space="preserve">DANIEL FELIPE TAMAYO </w:t>
       </w:r>
     </w:p>
     <w:p>
@@ -504,7 +496,9 @@
     <w:sdt>
       <w:sdtPr>
         <w:rPr>
-          <w:rFonts w:eastAsiaTheme="minorHAnsi"/>
+          <w:rFonts w:eastAsiaTheme="minorHAnsi" w:cstheme="minorBidi"/>
+          <w:b w:val="0"/>
+          <w:szCs w:val="22"/>
           <w:lang w:val="es-ES" w:eastAsia="en-US"/>
         </w:rPr>
         <w:id w:val="-401443585"/>
@@ -516,7 +510,6 @@
       <w:sdtEndPr>
         <w:rPr>
           <w:rFonts w:cs="Times New Roman"/>
-          <w:b w:val="0"/>
           <w:bCs/>
           <w:szCs w:val="24"/>
         </w:rPr>
@@ -524,7 +517,7 @@
       <w:sdtContent>
         <w:p>
           <w:pPr>
-            <w:pStyle w:val="TtuloTDC"/>
+            <w:pStyle w:val="TOCHeading"/>
           </w:pPr>
           <w:r>
             <w:rPr>
@@ -535,7 +528,7 @@
         </w:p>
         <w:p>
           <w:pPr>
-            <w:pStyle w:val="TDC1"/>
+            <w:pStyle w:val="TOC1"/>
             <w:tabs>
               <w:tab w:val="right" w:leader="dot" w:pos="9350"/>
             </w:tabs>
@@ -570,7 +563,7 @@
           <w:hyperlink w:anchor="_Toc62119346" w:history="1">
             <w:r>
               <w:rPr>
-                <w:rStyle w:val="Hipervnculo"/>
+                <w:rStyle w:val="Hyperlink"/>
                 <w:noProof/>
               </w:rPr>
               <w:t>SISTEMA DE GESTIÓN DE DONANTES DE SANGRE.</w:t>
@@ -627,7 +620,7 @@
         </w:p>
         <w:p>
           <w:pPr>
-            <w:pStyle w:val="TDC2"/>
+            <w:pStyle w:val="TOC2"/>
             <w:tabs>
               <w:tab w:val="right" w:leader="dot" w:pos="9350"/>
             </w:tabs>
@@ -641,7 +634,7 @@
           <w:hyperlink w:anchor="_Toc62119347" w:history="1">
             <w:r>
               <w:rPr>
-                <w:rStyle w:val="Hipervnculo"/>
+                <w:rStyle w:val="Hyperlink"/>
                 <w:noProof/>
               </w:rPr>
               <w:t>¿DE QUÉ SE TRATA NUESTRO SISTEMA?</w:t>
@@ -698,7 +691,7 @@
         </w:p>
         <w:p>
           <w:pPr>
-            <w:pStyle w:val="TDC2"/>
+            <w:pStyle w:val="TOC2"/>
             <w:tabs>
               <w:tab w:val="right" w:leader="dot" w:pos="9350"/>
             </w:tabs>
@@ -712,7 +705,7 @@
           <w:hyperlink w:anchor="_Toc62119348" w:history="1">
             <w:r>
               <w:rPr>
-                <w:rStyle w:val="Hipervnculo"/>
+                <w:rStyle w:val="Hyperlink"/>
                 <w:noProof/>
               </w:rPr>
               <w:t>¿RESUELVE UN PROBLEMA DESDE LA INGENIERIA?</w:t>
@@ -769,7 +762,7 @@
         </w:p>
         <w:p>
           <w:pPr>
-            <w:pStyle w:val="TDC2"/>
+            <w:pStyle w:val="TOC2"/>
             <w:tabs>
               <w:tab w:val="right" w:leader="dot" w:pos="9350"/>
             </w:tabs>
@@ -783,7 +776,7 @@
           <w:hyperlink w:anchor="_Toc62119349" w:history="1">
             <w:r>
               <w:rPr>
-                <w:rStyle w:val="Hipervnculo"/>
+                <w:rStyle w:val="Hyperlink"/>
                 <w:noProof/>
               </w:rPr>
               <w:t>FUNCIONALIDAD</w:t>
@@ -840,7 +833,7 @@
         </w:p>
         <w:p>
           <w:pPr>
-            <w:pStyle w:val="TDC1"/>
+            <w:pStyle w:val="TOC1"/>
             <w:tabs>
               <w:tab w:val="right" w:leader="dot" w:pos="9350"/>
             </w:tabs>
@@ -854,7 +847,7 @@
           <w:hyperlink w:anchor="_Toc62119350" w:history="1">
             <w:r>
               <w:rPr>
-                <w:rStyle w:val="Hipervnculo"/>
+                <w:rStyle w:val="Hyperlink"/>
                 <w:noProof/>
               </w:rPr>
               <w:t>DESCRIPCION DEL SISTEMA</w:t>
@@ -911,7 +904,7 @@
         </w:p>
         <w:p>
           <w:pPr>
-            <w:pStyle w:val="TDC2"/>
+            <w:pStyle w:val="TOC2"/>
             <w:tabs>
               <w:tab w:val="right" w:leader="dot" w:pos="9350"/>
             </w:tabs>
@@ -925,7 +918,7 @@
           <w:hyperlink w:anchor="_Toc62119351" w:history="1">
             <w:r>
               <w:rPr>
-                <w:rStyle w:val="Hipervnculo"/>
+                <w:rStyle w:val="Hyperlink"/>
                 <w:noProof/>
                 <w:lang w:val="it-IT"/>
               </w:rPr>
@@ -983,7 +976,7 @@
         </w:p>
         <w:p>
           <w:pPr>
-            <w:pStyle w:val="TDC3"/>
+            <w:pStyle w:val="TOC3"/>
             <w:tabs>
               <w:tab w:val="left" w:pos="880"/>
               <w:tab w:val="right" w:leader="dot" w:pos="9350"/>
@@ -998,7 +991,7 @@
           <w:hyperlink w:anchor="_Toc62119352" w:history="1">
             <w:r>
               <w:rPr>
-                <w:rStyle w:val="Hipervnculo"/>
+                <w:rStyle w:val="Hyperlink"/>
                 <w:noProof/>
               </w:rPr>
               <w:t>1.</w:t>
@@ -1014,7 +1007,7 @@
             </w:r>
             <w:r>
               <w:rPr>
-                <w:rStyle w:val="Hipervnculo"/>
+                <w:rStyle w:val="Hyperlink"/>
                 <w:noProof/>
               </w:rPr>
               <w:t>INGRESAR AL MENÚ DE DONANTES:</w:t>
@@ -1071,7 +1064,7 @@
         </w:p>
         <w:p>
           <w:pPr>
-            <w:pStyle w:val="TDC3"/>
+            <w:pStyle w:val="TOC3"/>
             <w:tabs>
               <w:tab w:val="left" w:pos="880"/>
               <w:tab w:val="right" w:leader="dot" w:pos="9350"/>
@@ -1086,7 +1079,7 @@
           <w:hyperlink w:anchor="_Toc62119353" w:history="1">
             <w:r>
               <w:rPr>
-                <w:rStyle w:val="Hipervnculo"/>
+                <w:rStyle w:val="Hyperlink"/>
                 <w:noProof/>
               </w:rPr>
               <w:t>2.</w:t>
@@ -1102,7 +1095,7 @@
             </w:r>
             <w:r>
               <w:rPr>
-                <w:rStyle w:val="Hipervnculo"/>
+                <w:rStyle w:val="Hyperlink"/>
                 <w:noProof/>
               </w:rPr>
               <w:t>INGRESAR AL MENÚ DE PACIENTES:</w:t>
@@ -1159,7 +1152,7 @@
         </w:p>
         <w:p>
           <w:pPr>
-            <w:pStyle w:val="TDC3"/>
+            <w:pStyle w:val="TOC3"/>
             <w:tabs>
               <w:tab w:val="left" w:pos="880"/>
               <w:tab w:val="right" w:leader="dot" w:pos="9350"/>
@@ -1174,7 +1167,7 @@
           <w:hyperlink w:anchor="_Toc62119354" w:history="1">
             <w:r>
               <w:rPr>
-                <w:rStyle w:val="Hipervnculo"/>
+                <w:rStyle w:val="Hyperlink"/>
                 <w:noProof/>
               </w:rPr>
               <w:t>3.</w:t>
@@ -1190,7 +1183,7 @@
             </w:r>
             <w:r>
               <w:rPr>
-                <w:rStyle w:val="Hipervnculo"/>
+                <w:rStyle w:val="Hyperlink"/>
                 <w:noProof/>
               </w:rPr>
               <w:t>VISUALIZAR GRAFICAS DE DATOS ACTUALES DEL SISTEMA:</w:t>
@@ -1247,7 +1240,7 @@
         </w:p>
         <w:p>
           <w:pPr>
-            <w:pStyle w:val="TDC3"/>
+            <w:pStyle w:val="TOC3"/>
             <w:tabs>
               <w:tab w:val="left" w:pos="880"/>
               <w:tab w:val="right" w:leader="dot" w:pos="9350"/>
@@ -1262,7 +1255,7 @@
           <w:hyperlink w:anchor="_Toc62119355" w:history="1">
             <w:r>
               <w:rPr>
-                <w:rStyle w:val="Hipervnculo"/>
+                <w:rStyle w:val="Hyperlink"/>
                 <w:noProof/>
               </w:rPr>
               <w:t>4.</w:t>
@@ -1278,7 +1271,7 @@
             </w:r>
             <w:r>
               <w:rPr>
-                <w:rStyle w:val="Hipervnculo"/>
+                <w:rStyle w:val="Hyperlink"/>
                 <w:noProof/>
               </w:rPr>
               <w:t>GENERAR UN CONTEO CELULAR:</w:t>
@@ -1335,7 +1328,7 @@
         </w:p>
         <w:p>
           <w:pPr>
-            <w:pStyle w:val="TDC3"/>
+            <w:pStyle w:val="TOC3"/>
             <w:tabs>
               <w:tab w:val="right" w:leader="dot" w:pos="9350"/>
             </w:tabs>
@@ -1349,7 +1342,7 @@
           <w:hyperlink w:anchor="_Toc62119356" w:history="1">
             <w:r>
               <w:rPr>
-                <w:rStyle w:val="Hipervnculo"/>
+                <w:rStyle w:val="Hyperlink"/>
                 <w:noProof/>
               </w:rPr>
               <w:t>5. SALIR:</w:t>
@@ -1406,7 +1399,7 @@
         </w:p>
         <w:p>
           <w:pPr>
-            <w:pStyle w:val="TDC1"/>
+            <w:pStyle w:val="TOC1"/>
             <w:tabs>
               <w:tab w:val="right" w:leader="dot" w:pos="9350"/>
             </w:tabs>
@@ -1420,7 +1413,7 @@
           <w:hyperlink w:anchor="_Toc62119357" w:history="1">
             <w:r>
               <w:rPr>
-                <w:rStyle w:val="Hipervnculo"/>
+                <w:rStyle w:val="Hyperlink"/>
                 <w:noProof/>
               </w:rPr>
               <w:t>DESCRIPCION DE LAS VENTANAS SECUNDARIAS</w:t>
@@ -1477,7 +1470,7 @@
         </w:p>
         <w:p>
           <w:pPr>
-            <w:pStyle w:val="TDC2"/>
+            <w:pStyle w:val="TOC2"/>
             <w:tabs>
               <w:tab w:val="right" w:leader="dot" w:pos="9350"/>
             </w:tabs>
@@ -1491,7 +1484,7 @@
           <w:hyperlink w:anchor="_Toc62119358" w:history="1">
             <w:r>
               <w:rPr>
-                <w:rStyle w:val="Hipervnculo"/>
+                <w:rStyle w:val="Hyperlink"/>
                 <w:rFonts w:cs="Times New Roman"/>
                 <w:noProof/>
               </w:rPr>
@@ -1549,7 +1542,7 @@
         </w:p>
         <w:p>
           <w:pPr>
-            <w:pStyle w:val="TDC3"/>
+            <w:pStyle w:val="TOC3"/>
             <w:tabs>
               <w:tab w:val="right" w:leader="dot" w:pos="9350"/>
             </w:tabs>
@@ -1563,7 +1556,7 @@
           <w:hyperlink w:anchor="_Toc62119359" w:history="1">
             <w:r>
               <w:rPr>
-                <w:rStyle w:val="Hipervnculo"/>
+                <w:rStyle w:val="Hyperlink"/>
                 <w:noProof/>
               </w:rPr>
               <w:t>1.1 ventana de ingreso de nuevo donante.</w:t>
@@ -1620,7 +1613,7 @@
         </w:p>
         <w:p>
           <w:pPr>
-            <w:pStyle w:val="TDC3"/>
+            <w:pStyle w:val="TOC3"/>
             <w:tabs>
               <w:tab w:val="right" w:leader="dot" w:pos="9350"/>
             </w:tabs>
@@ -1634,7 +1627,7 @@
           <w:hyperlink w:anchor="_Toc62119360" w:history="1">
             <w:r>
               <w:rPr>
-                <w:rStyle w:val="Hipervnculo"/>
+                <w:rStyle w:val="Hyperlink"/>
                 <w:noProof/>
               </w:rPr>
               <w:t>1.2 Ventana ver información de donante:</w:t>
@@ -1691,7 +1684,7 @@
         </w:p>
         <w:p>
           <w:pPr>
-            <w:pStyle w:val="TDC3"/>
+            <w:pStyle w:val="TOC3"/>
             <w:tabs>
               <w:tab w:val="right" w:leader="dot" w:pos="9350"/>
             </w:tabs>
@@ -1705,7 +1698,7 @@
           <w:hyperlink w:anchor="_Toc62119361" w:history="1">
             <w:r>
               <w:rPr>
-                <w:rStyle w:val="Hipervnculo"/>
+                <w:rStyle w:val="Hyperlink"/>
                 <w:noProof/>
               </w:rPr>
               <w:t>1.3 Ventana Actualizar/editar información de donante:</w:t>
@@ -1762,7 +1755,7 @@
         </w:p>
         <w:p>
           <w:pPr>
-            <w:pStyle w:val="TDC3"/>
+            <w:pStyle w:val="TOC3"/>
             <w:tabs>
               <w:tab w:val="right" w:leader="dot" w:pos="9350"/>
             </w:tabs>
@@ -1776,7 +1769,7 @@
           <w:hyperlink w:anchor="_Toc62119362" w:history="1">
             <w:r>
               <w:rPr>
-                <w:rStyle w:val="Hipervnculo"/>
+                <w:rStyle w:val="Hyperlink"/>
                 <w:noProof/>
               </w:rPr>
               <w:t>1.4 Ventana eliminar donante:</w:t>
@@ -1833,7 +1826,7 @@
         </w:p>
         <w:p>
           <w:pPr>
-            <w:pStyle w:val="TDC3"/>
+            <w:pStyle w:val="TOC3"/>
             <w:tabs>
               <w:tab w:val="right" w:leader="dot" w:pos="9350"/>
             </w:tabs>
@@ -1847,7 +1840,7 @@
           <w:hyperlink w:anchor="_Toc62119363" w:history="1">
             <w:r>
               <w:rPr>
-                <w:rStyle w:val="Hipervnculo"/>
+                <w:rStyle w:val="Hyperlink"/>
                 <w:noProof/>
               </w:rPr>
               <w:t>1.5 Volver al menú principal:</w:t>
@@ -1904,7 +1897,7 @@
         </w:p>
         <w:p>
           <w:pPr>
-            <w:pStyle w:val="TDC1"/>
+            <w:pStyle w:val="TOC1"/>
             <w:tabs>
               <w:tab w:val="right" w:leader="dot" w:pos="9350"/>
             </w:tabs>
@@ -1918,7 +1911,7 @@
           <w:hyperlink w:anchor="_Toc62119364" w:history="1">
             <w:r>
               <w:rPr>
-                <w:rStyle w:val="Hipervnculo"/>
+                <w:rStyle w:val="Hyperlink"/>
                 <w:noProof/>
               </w:rPr>
               <w:t>DESCRIPCION DE LAS VENTANAS SECUNDARIAS, MENÚ PACIENTES:</w:t>
@@ -1975,7 +1968,7 @@
         </w:p>
         <w:p>
           <w:pPr>
-            <w:pStyle w:val="TDC2"/>
+            <w:pStyle w:val="TOC2"/>
             <w:tabs>
               <w:tab w:val="right" w:leader="dot" w:pos="9350"/>
             </w:tabs>
@@ -1989,7 +1982,7 @@
           <w:hyperlink w:anchor="_Toc62119365" w:history="1">
             <w:r>
               <w:rPr>
-                <w:rStyle w:val="Hipervnculo"/>
+                <w:rStyle w:val="Hyperlink"/>
                 <w:rFonts w:cs="Times New Roman"/>
                 <w:noProof/>
               </w:rPr>
@@ -2047,7 +2040,7 @@
         </w:p>
         <w:p>
           <w:pPr>
-            <w:pStyle w:val="TDC2"/>
+            <w:pStyle w:val="TOC2"/>
             <w:tabs>
               <w:tab w:val="right" w:leader="dot" w:pos="9350"/>
             </w:tabs>
@@ -2061,7 +2054,7 @@
           <w:hyperlink w:anchor="_Toc62119366" w:history="1">
             <w:r>
               <w:rPr>
-                <w:rStyle w:val="Hipervnculo"/>
+                <w:rStyle w:val="Hyperlink"/>
                 <w:rFonts w:cs="Times New Roman"/>
                 <w:noProof/>
               </w:rPr>
@@ -2119,7 +2112,7 @@
         </w:p>
         <w:p>
           <w:pPr>
-            <w:pStyle w:val="TDC2"/>
+            <w:pStyle w:val="TOC2"/>
             <w:tabs>
               <w:tab w:val="right" w:leader="dot" w:pos="9350"/>
             </w:tabs>
@@ -2133,7 +2126,7 @@
           <w:hyperlink w:anchor="_Toc62119367" w:history="1">
             <w:r>
               <w:rPr>
-                <w:rStyle w:val="Hipervnculo"/>
+                <w:rStyle w:val="Hyperlink"/>
                 <w:rFonts w:cs="Times New Roman"/>
                 <w:noProof/>
               </w:rPr>
@@ -2191,7 +2184,7 @@
         </w:p>
         <w:p>
           <w:pPr>
-            <w:pStyle w:val="TDC2"/>
+            <w:pStyle w:val="TOC2"/>
             <w:tabs>
               <w:tab w:val="right" w:leader="dot" w:pos="9350"/>
             </w:tabs>
@@ -2205,7 +2198,7 @@
           <w:hyperlink w:anchor="_Toc62119368" w:history="1">
             <w:r>
               <w:rPr>
-                <w:rStyle w:val="Hipervnculo"/>
+                <w:rStyle w:val="Hyperlink"/>
                 <w:rFonts w:cs="Times New Roman"/>
                 <w:noProof/>
               </w:rPr>
@@ -2263,7 +2256,7 @@
         </w:p>
         <w:p>
           <w:pPr>
-            <w:pStyle w:val="TDC2"/>
+            <w:pStyle w:val="TOC2"/>
             <w:tabs>
               <w:tab w:val="right" w:leader="dot" w:pos="9350"/>
             </w:tabs>
@@ -2277,7 +2270,7 @@
           <w:hyperlink w:anchor="_Toc62119369" w:history="1">
             <w:r>
               <w:rPr>
-                <w:rStyle w:val="Hipervnculo"/>
+                <w:rStyle w:val="Hyperlink"/>
                 <w:rFonts w:cs="Times New Roman"/>
                 <w:noProof/>
               </w:rPr>
@@ -2335,7 +2328,7 @@
         </w:p>
         <w:p>
           <w:pPr>
-            <w:pStyle w:val="TDC2"/>
+            <w:pStyle w:val="TOC2"/>
             <w:tabs>
               <w:tab w:val="right" w:leader="dot" w:pos="9350"/>
             </w:tabs>
@@ -2349,7 +2342,7 @@
           <w:hyperlink w:anchor="_Toc62119370" w:history="1">
             <w:r>
               <w:rPr>
-                <w:rStyle w:val="Hipervnculo"/>
+                <w:rStyle w:val="Hyperlink"/>
                 <w:rFonts w:cs="Times New Roman"/>
                 <w:noProof/>
               </w:rPr>
@@ -2407,7 +2400,7 @@
         </w:p>
         <w:p>
           <w:pPr>
-            <w:pStyle w:val="TDC1"/>
+            <w:pStyle w:val="TOC1"/>
             <w:tabs>
               <w:tab w:val="right" w:leader="dot" w:pos="9350"/>
             </w:tabs>
@@ -2421,7 +2414,7 @@
           <w:hyperlink w:anchor="_Toc62119371" w:history="1">
             <w:r>
               <w:rPr>
-                <w:rStyle w:val="Hipervnculo"/>
+                <w:rStyle w:val="Hyperlink"/>
                 <w:noProof/>
               </w:rPr>
               <w:t>DESCRIPCION DE LAS VENTANAS SECUNDARIAS, VISUALIZAR GRÁFICAS DE LOS DATOS ACTUALES DEL SISTEMA:</w:t>
@@ -2478,7 +2471,7 @@
         </w:p>
         <w:p>
           <w:pPr>
-            <w:pStyle w:val="TDC2"/>
+            <w:pStyle w:val="TOC2"/>
             <w:tabs>
               <w:tab w:val="right" w:leader="dot" w:pos="9350"/>
             </w:tabs>
@@ -2492,7 +2485,7 @@
           <w:hyperlink w:anchor="_Toc62119372" w:history="1">
             <w:r>
               <w:rPr>
-                <w:rStyle w:val="Hipervnculo"/>
+                <w:rStyle w:val="Hyperlink"/>
                 <w:rFonts w:cs="Times New Roman"/>
                 <w:noProof/>
               </w:rPr>
@@ -2550,7 +2543,7 @@
         </w:p>
         <w:p>
           <w:pPr>
-            <w:pStyle w:val="TDC2"/>
+            <w:pStyle w:val="TOC2"/>
             <w:tabs>
               <w:tab w:val="right" w:leader="dot" w:pos="9350"/>
             </w:tabs>
@@ -2564,7 +2557,7 @@
           <w:hyperlink w:anchor="_Toc62119373" w:history="1">
             <w:r>
               <w:rPr>
-                <w:rStyle w:val="Hipervnculo"/>
+                <w:rStyle w:val="Hyperlink"/>
                 <w:rFonts w:cs="Times New Roman"/>
                 <w:noProof/>
               </w:rPr>
@@ -2622,7 +2615,7 @@
         </w:p>
         <w:p>
           <w:pPr>
-            <w:pStyle w:val="TDC3"/>
+            <w:pStyle w:val="TOC3"/>
             <w:tabs>
               <w:tab w:val="right" w:leader="dot" w:pos="9350"/>
             </w:tabs>
@@ -2636,7 +2629,7 @@
           <w:hyperlink w:anchor="_Toc62119374" w:history="1">
             <w:r>
               <w:rPr>
-                <w:rStyle w:val="Hipervnculo"/>
+                <w:rStyle w:val="Hyperlink"/>
                 <w:noProof/>
               </w:rPr>
               <w:t>1.1 Volver al menú principal:</w:t>
@@ -2693,7 +2686,7 @@
         </w:p>
         <w:p>
           <w:pPr>
-            <w:pStyle w:val="TDC1"/>
+            <w:pStyle w:val="TOC1"/>
             <w:tabs>
               <w:tab w:val="right" w:leader="dot" w:pos="9350"/>
             </w:tabs>
@@ -2707,7 +2700,7 @@
           <w:hyperlink w:anchor="_Toc62119375" w:history="1">
             <w:r>
               <w:rPr>
-                <w:rStyle w:val="Hipervnculo"/>
+                <w:rStyle w:val="Hyperlink"/>
                 <w:noProof/>
               </w:rPr>
               <w:t>DESCRIPCION DE LAS VENTANAS SECUNDARIAS, GENERAR CONTEO DE CELULAS:</w:t>
@@ -2764,7 +2757,7 @@
         </w:p>
         <w:p>
           <w:pPr>
-            <w:pStyle w:val="TDC2"/>
+            <w:pStyle w:val="TOC2"/>
             <w:tabs>
               <w:tab w:val="right" w:leader="dot" w:pos="9350"/>
             </w:tabs>
@@ -2778,7 +2771,7 @@
           <w:hyperlink w:anchor="_Toc62119376" w:history="1">
             <w:r>
               <w:rPr>
-                <w:rStyle w:val="Hipervnculo"/>
+                <w:rStyle w:val="Hyperlink"/>
                 <w:rFonts w:cs="Times New Roman"/>
                 <w:noProof/>
               </w:rPr>
@@ -2836,7 +2829,7 @@
         </w:p>
         <w:p>
           <w:pPr>
-            <w:pStyle w:val="TDC2"/>
+            <w:pStyle w:val="TOC2"/>
             <w:tabs>
               <w:tab w:val="right" w:leader="dot" w:pos="9350"/>
             </w:tabs>
@@ -2850,7 +2843,7 @@
           <w:hyperlink w:anchor="_Toc62119377" w:history="1">
             <w:r>
               <w:rPr>
-                <w:rStyle w:val="Hipervnculo"/>
+                <w:rStyle w:val="Hyperlink"/>
                 <w:rFonts w:cs="Times New Roman"/>
                 <w:noProof/>
               </w:rPr>
@@ -2908,7 +2901,7 @@
         </w:p>
         <w:p>
           <w:pPr>
-            <w:pStyle w:val="TDC2"/>
+            <w:pStyle w:val="TOC2"/>
             <w:tabs>
               <w:tab w:val="right" w:leader="dot" w:pos="9350"/>
             </w:tabs>
@@ -2922,7 +2915,7 @@
           <w:hyperlink w:anchor="_Toc62119378" w:history="1">
             <w:r>
               <w:rPr>
-                <w:rStyle w:val="Hipervnculo"/>
+                <w:rStyle w:val="Hyperlink"/>
                 <w:rFonts w:cs="Times New Roman"/>
                 <w:noProof/>
               </w:rPr>
@@ -2980,7 +2973,7 @@
         </w:p>
         <w:p>
           <w:pPr>
-            <w:pStyle w:val="TDC2"/>
+            <w:pStyle w:val="TOC2"/>
             <w:tabs>
               <w:tab w:val="right" w:leader="dot" w:pos="9350"/>
             </w:tabs>
@@ -2994,7 +2987,7 @@
           <w:hyperlink w:anchor="_Toc62119379" w:history="1">
             <w:r>
               <w:rPr>
-                <w:rStyle w:val="Hipervnculo"/>
+                <w:rStyle w:val="Hyperlink"/>
                 <w:rFonts w:cs="Times New Roman"/>
                 <w:bCs/>
                 <w:noProof/>
@@ -3053,7 +3046,7 @@
         </w:p>
         <w:p>
           <w:pPr>
-            <w:pStyle w:val="TDC2"/>
+            <w:pStyle w:val="TOC2"/>
             <w:tabs>
               <w:tab w:val="right" w:leader="dot" w:pos="9350"/>
             </w:tabs>
@@ -3067,7 +3060,7 @@
           <w:hyperlink w:anchor="_Toc62119380" w:history="1">
             <w:r>
               <w:rPr>
-                <w:rStyle w:val="Hipervnculo"/>
+                <w:rStyle w:val="Hyperlink"/>
                 <w:rFonts w:cs="Times New Roman"/>
                 <w:noProof/>
               </w:rPr>
@@ -3146,7 +3139,7 @@
     </w:sdt>
     <w:p>
       <w:pPr>
-        <w:pStyle w:val="Ttulo1"/>
+        <w:pStyle w:val="Heading1"/>
       </w:pPr>
     </w:p>
     <w:p>
@@ -3261,7 +3254,7 @@
     </w:p>
     <w:p>
       <w:pPr>
-        <w:pStyle w:val="Ttulo1"/>
+        <w:pStyle w:val="Heading1"/>
       </w:pPr>
       <w:bookmarkStart w:id="0" w:name="_Toc62119346"/>
       <w:r>
@@ -3287,29 +3280,29 @@
     </w:p>
     <w:p>
       <w:pPr>
-        <w:pStyle w:val="Prrafodelista"/>
-        <w:spacing w:before="100" w:beforeAutospacing="1" w:after="100" w:afterAutospacing="1" w:line="480" w:lineRule="auto"/>
-        <w:ind w:firstLine="720"/>
-        <w:rPr>
-          <w:rFonts w:cs="Times New Roman"/>
-          <w:szCs w:val="24"/>
-        </w:rPr>
-      </w:pPr>
-    </w:p>
-    <w:p>
-      <w:pPr>
-        <w:pStyle w:val="Ttulo2"/>
-        <w:spacing w:before="100" w:beforeAutospacing="1" w:after="100" w:afterAutospacing="1" w:line="480" w:lineRule="auto"/>
-        <w:ind w:firstLine="720"/>
-        <w:rPr>
-          <w:rFonts w:cs="Times New Roman"/>
-          <w:szCs w:val="24"/>
-        </w:rPr>
-      </w:pPr>
-    </w:p>
-    <w:p>
-      <w:pPr>
-        <w:pStyle w:val="Ttulo2"/>
+        <w:pStyle w:val="ListParagraph"/>
+        <w:spacing w:before="100" w:beforeAutospacing="1" w:after="100" w:afterAutospacing="1" w:line="480" w:lineRule="auto"/>
+        <w:ind w:firstLine="720"/>
+        <w:rPr>
+          <w:rFonts w:cs="Times New Roman"/>
+          <w:szCs w:val="24"/>
+        </w:rPr>
+      </w:pPr>
+    </w:p>
+    <w:p>
+      <w:pPr>
+        <w:pStyle w:val="Heading2"/>
+        <w:spacing w:before="100" w:beforeAutospacing="1" w:after="100" w:afterAutospacing="1" w:line="480" w:lineRule="auto"/>
+        <w:ind w:firstLine="720"/>
+        <w:rPr>
+          <w:rFonts w:cs="Times New Roman"/>
+          <w:szCs w:val="24"/>
+        </w:rPr>
+      </w:pPr>
+    </w:p>
+    <w:p>
+      <w:pPr>
+        <w:pStyle w:val="Heading2"/>
       </w:pPr>
       <w:bookmarkStart w:id="1" w:name="_Toc62119347"/>
       <w:r>
@@ -3320,7 +3313,7 @@
     <w:p/>
     <w:p>
       <w:pPr>
-        <w:pStyle w:val="Prrafodelista"/>
+        <w:pStyle w:val="ListParagraph"/>
         <w:spacing w:before="100" w:beforeAutospacing="1" w:after="100" w:afterAutospacing="1" w:line="480" w:lineRule="auto"/>
         <w:ind w:firstLine="720"/>
         <w:rPr>
@@ -3333,7 +3326,7 @@
     </w:p>
     <w:p>
       <w:pPr>
-        <w:pStyle w:val="Prrafodelista"/>
+        <w:pStyle w:val="ListParagraph"/>
         <w:spacing w:before="100" w:beforeAutospacing="1" w:after="100" w:afterAutospacing="1" w:line="480" w:lineRule="auto"/>
         <w:ind w:left="0" w:firstLine="720"/>
         <w:rPr>
@@ -3387,18 +3380,18 @@
     </w:p>
     <w:p>
       <w:pPr>
-        <w:pStyle w:val="Ttulo2"/>
-        <w:spacing w:before="100" w:beforeAutospacing="1" w:after="100" w:afterAutospacing="1" w:line="480" w:lineRule="auto"/>
-        <w:ind w:firstLine="720"/>
-        <w:rPr>
-          <w:rFonts w:cs="Times New Roman"/>
-          <w:szCs w:val="24"/>
-        </w:rPr>
-      </w:pPr>
-    </w:p>
-    <w:p>
-      <w:pPr>
-        <w:pStyle w:val="Ttulo2"/>
+        <w:pStyle w:val="Heading2"/>
+        <w:spacing w:before="100" w:beforeAutospacing="1" w:after="100" w:afterAutospacing="1" w:line="480" w:lineRule="auto"/>
+        <w:ind w:firstLine="720"/>
+        <w:rPr>
+          <w:rFonts w:cs="Times New Roman"/>
+          <w:szCs w:val="24"/>
+        </w:rPr>
+      </w:pPr>
+    </w:p>
+    <w:p>
+      <w:pPr>
+        <w:pStyle w:val="Heading2"/>
       </w:pPr>
       <w:bookmarkStart w:id="2" w:name="_Toc62119348"/>
       <w:r>
@@ -3409,18 +3402,18 @@
     <w:p/>
     <w:p>
       <w:pPr>
-        <w:pStyle w:val="Prrafodelista"/>
-        <w:spacing w:before="100" w:beforeAutospacing="1" w:after="100" w:afterAutospacing="1" w:line="480" w:lineRule="auto"/>
-        <w:ind w:firstLine="720"/>
-        <w:rPr>
-          <w:rFonts w:cs="Times New Roman"/>
-          <w:szCs w:val="24"/>
-        </w:rPr>
-      </w:pPr>
-    </w:p>
-    <w:p>
-      <w:pPr>
-        <w:pStyle w:val="Prrafodelista"/>
+        <w:pStyle w:val="ListParagraph"/>
+        <w:spacing w:before="100" w:beforeAutospacing="1" w:after="100" w:afterAutospacing="1" w:line="480" w:lineRule="auto"/>
+        <w:ind w:firstLine="720"/>
+        <w:rPr>
+          <w:rFonts w:cs="Times New Roman"/>
+          <w:szCs w:val="24"/>
+        </w:rPr>
+      </w:pPr>
+    </w:p>
+    <w:p>
+      <w:pPr>
+        <w:pStyle w:val="ListParagraph"/>
         <w:spacing w:before="100" w:beforeAutospacing="1" w:after="100" w:afterAutospacing="1" w:line="480" w:lineRule="auto"/>
         <w:ind w:left="0" w:firstLine="720"/>
         <w:rPr>
@@ -3691,18 +3684,18 @@
     </w:p>
     <w:p>
       <w:pPr>
-        <w:pStyle w:val="Prrafodelista"/>
-        <w:spacing w:before="100" w:beforeAutospacing="1" w:after="100" w:afterAutospacing="1" w:line="480" w:lineRule="auto"/>
-        <w:ind w:firstLine="720"/>
-        <w:rPr>
-          <w:rFonts w:cs="Times New Roman"/>
-          <w:szCs w:val="24"/>
-        </w:rPr>
-      </w:pPr>
-    </w:p>
-    <w:p>
-      <w:pPr>
-        <w:pStyle w:val="Ttulo2"/>
+        <w:pStyle w:val="ListParagraph"/>
+        <w:spacing w:before="100" w:beforeAutospacing="1" w:after="100" w:afterAutospacing="1" w:line="480" w:lineRule="auto"/>
+        <w:ind w:firstLine="720"/>
+        <w:rPr>
+          <w:rFonts w:cs="Times New Roman"/>
+          <w:szCs w:val="24"/>
+        </w:rPr>
+      </w:pPr>
+    </w:p>
+    <w:p>
+      <w:pPr>
+        <w:pStyle w:val="Heading2"/>
       </w:pPr>
       <w:bookmarkStart w:id="3" w:name="_Toc62119349"/>
       <w:r>
@@ -3713,18 +3706,18 @@
     <w:p/>
     <w:p>
       <w:pPr>
-        <w:pStyle w:val="Prrafodelista"/>
-        <w:spacing w:before="100" w:beforeAutospacing="1" w:after="100" w:afterAutospacing="1" w:line="480" w:lineRule="auto"/>
-        <w:ind w:firstLine="720"/>
-        <w:rPr>
-          <w:rFonts w:cs="Times New Roman"/>
-          <w:szCs w:val="24"/>
-        </w:rPr>
-      </w:pPr>
-    </w:p>
-    <w:p>
-      <w:pPr>
-        <w:pStyle w:val="Prrafodelista"/>
+        <w:pStyle w:val="ListParagraph"/>
+        <w:spacing w:before="100" w:beforeAutospacing="1" w:after="100" w:afterAutospacing="1" w:line="480" w:lineRule="auto"/>
+        <w:ind w:firstLine="720"/>
+        <w:rPr>
+          <w:rFonts w:cs="Times New Roman"/>
+          <w:szCs w:val="24"/>
+        </w:rPr>
+      </w:pPr>
+    </w:p>
+    <w:p>
+      <w:pPr>
+        <w:pStyle w:val="ListParagraph"/>
         <w:spacing w:before="100" w:beforeAutospacing="1" w:after="100" w:afterAutospacing="1" w:line="480" w:lineRule="auto"/>
         <w:ind w:left="0" w:firstLine="720"/>
         <w:rPr>
@@ -3805,18 +3798,18 @@
     </w:p>
     <w:p>
       <w:pPr>
-        <w:pStyle w:val="Prrafodelista"/>
-        <w:spacing w:before="100" w:beforeAutospacing="1" w:after="100" w:afterAutospacing="1" w:line="480" w:lineRule="auto"/>
-        <w:ind w:firstLine="720"/>
-        <w:rPr>
-          <w:rFonts w:cs="Times New Roman"/>
-          <w:szCs w:val="24"/>
-        </w:rPr>
-      </w:pPr>
-    </w:p>
-    <w:p>
-      <w:pPr>
-        <w:pStyle w:val="Ttulo1"/>
+        <w:pStyle w:val="ListParagraph"/>
+        <w:spacing w:before="100" w:beforeAutospacing="1" w:after="100" w:afterAutospacing="1" w:line="480" w:lineRule="auto"/>
+        <w:ind w:firstLine="720"/>
+        <w:rPr>
+          <w:rFonts w:cs="Times New Roman"/>
+          <w:szCs w:val="24"/>
+        </w:rPr>
+      </w:pPr>
+    </w:p>
+    <w:p>
+      <w:pPr>
+        <w:pStyle w:val="Heading1"/>
       </w:pPr>
       <w:bookmarkStart w:id="4" w:name="_Toc62119350"/>
       <w:r>
@@ -3829,7 +3822,7 @@
     </w:p>
     <w:p>
       <w:pPr>
-        <w:pStyle w:val="Prrafodelista"/>
+        <w:pStyle w:val="ListParagraph"/>
         <w:spacing w:before="100" w:beforeAutospacing="1" w:after="100" w:afterAutospacing="1" w:line="480" w:lineRule="auto"/>
         <w:ind w:left="786" w:firstLine="720"/>
         <w:rPr>
@@ -3841,7 +3834,7 @@
     </w:p>
     <w:p>
       <w:pPr>
-        <w:pStyle w:val="Prrafodelista"/>
+        <w:pStyle w:val="ListParagraph"/>
         <w:spacing w:before="100" w:beforeAutospacing="1" w:after="100" w:afterAutospacing="1" w:line="480" w:lineRule="auto"/>
         <w:ind w:left="786" w:firstLine="720"/>
         <w:rPr>
@@ -3890,7 +3883,7 @@
     </w:p>
     <w:p>
       <w:pPr>
-        <w:pStyle w:val="Ttulo2"/>
+        <w:pStyle w:val="Heading2"/>
         <w:rPr>
           <w:lang w:val="it-IT"/>
         </w:rPr>
@@ -4148,7 +4141,7 @@
     </w:p>
     <w:p>
       <w:pPr>
-        <w:pStyle w:val="Sinespaciado"/>
+        <w:pStyle w:val="NoSpacing"/>
         <w:numPr>
           <w:ilvl w:val="0"/>
           <w:numId w:val="7"/>
@@ -4170,7 +4163,7 @@
     </w:p>
     <w:p>
       <w:pPr>
-        <w:pStyle w:val="Sinespaciado"/>
+        <w:pStyle w:val="NoSpacing"/>
         <w:ind w:left="1080" w:firstLine="0"/>
       </w:pPr>
     </w:p>
@@ -4283,7 +4276,7 @@
     </w:p>
     <w:p>
       <w:pPr>
-        <w:pStyle w:val="Prrafodelista"/>
+        <w:pStyle w:val="ListParagraph"/>
         <w:numPr>
           <w:ilvl w:val="0"/>
           <w:numId w:val="1"/>
@@ -4305,7 +4298,7 @@
     </w:p>
     <w:p>
       <w:pPr>
-        <w:pStyle w:val="Prrafodelista"/>
+        <w:pStyle w:val="ListParagraph"/>
         <w:numPr>
           <w:ilvl w:val="0"/>
           <w:numId w:val="1"/>
@@ -4341,7 +4334,7 @@
     </w:p>
     <w:p>
       <w:pPr>
-        <w:pStyle w:val="Prrafodelista"/>
+        <w:pStyle w:val="ListParagraph"/>
         <w:spacing w:before="100" w:beforeAutospacing="1" w:after="100" w:afterAutospacing="1" w:line="480" w:lineRule="auto"/>
         <w:ind w:left="1843"/>
         <w:rPr>
@@ -4359,7 +4352,7 @@
     </w:p>
     <w:p>
       <w:pPr>
-        <w:pStyle w:val="Prrafodelista"/>
+        <w:pStyle w:val="ListParagraph"/>
         <w:numPr>
           <w:ilvl w:val="0"/>
           <w:numId w:val="1"/>
@@ -4381,7 +4374,7 @@
     </w:p>
     <w:p>
       <w:pPr>
-        <w:pStyle w:val="Prrafodelista"/>
+        <w:pStyle w:val="ListParagraph"/>
         <w:numPr>
           <w:ilvl w:val="0"/>
           <w:numId w:val="1"/>
@@ -4403,7 +4396,7 @@
     </w:p>
     <w:p>
       <w:pPr>
-        <w:pStyle w:val="Prrafodelista"/>
+        <w:pStyle w:val="ListParagraph"/>
         <w:numPr>
           <w:ilvl w:val="0"/>
           <w:numId w:val="1"/>
@@ -4454,7 +4447,7 @@
     </w:p>
     <w:p>
       <w:pPr>
-        <w:pStyle w:val="Sinespaciado"/>
+        <w:pStyle w:val="NoSpacing"/>
         <w:numPr>
           <w:ilvl w:val="0"/>
           <w:numId w:val="7"/>
@@ -4469,7 +4462,7 @@
     </w:p>
     <w:p>
       <w:pPr>
-        <w:pStyle w:val="Sinespaciado"/>
+        <w:pStyle w:val="NoSpacing"/>
         <w:ind w:left="1080" w:firstLine="0"/>
       </w:pPr>
     </w:p>
@@ -4516,7 +4509,7 @@
     </w:p>
     <w:p>
       <w:pPr>
-        <w:pStyle w:val="Prrafodelista"/>
+        <w:pStyle w:val="ListParagraph"/>
         <w:numPr>
           <w:ilvl w:val="0"/>
           <w:numId w:val="2"/>
@@ -4608,7 +4601,7 @@
     </w:p>
     <w:p>
       <w:pPr>
-        <w:pStyle w:val="Prrafodelista"/>
+        <w:pStyle w:val="ListParagraph"/>
         <w:numPr>
           <w:ilvl w:val="0"/>
           <w:numId w:val="2"/>
@@ -4644,7 +4637,7 @@
     </w:p>
     <w:p>
       <w:pPr>
-        <w:pStyle w:val="Prrafodelista"/>
+        <w:pStyle w:val="ListParagraph"/>
         <w:spacing w:before="100" w:beforeAutospacing="1" w:after="100" w:afterAutospacing="1" w:line="480" w:lineRule="auto"/>
         <w:ind w:left="1843"/>
         <w:rPr>
@@ -4671,7 +4664,7 @@
     <w:bookmarkEnd w:id="9"/>
     <w:p>
       <w:pPr>
-        <w:pStyle w:val="Prrafodelista"/>
+        <w:pStyle w:val="ListParagraph"/>
         <w:numPr>
           <w:ilvl w:val="0"/>
           <w:numId w:val="2"/>
@@ -4700,7 +4693,7 @@
     </w:p>
     <w:p>
       <w:pPr>
-        <w:pStyle w:val="Prrafodelista"/>
+        <w:pStyle w:val="ListParagraph"/>
         <w:numPr>
           <w:ilvl w:val="0"/>
           <w:numId w:val="2"/>
@@ -4722,7 +4715,7 @@
     </w:p>
     <w:p>
       <w:pPr>
-        <w:pStyle w:val="Prrafodelista"/>
+        <w:pStyle w:val="ListParagraph"/>
         <w:numPr>
           <w:ilvl w:val="0"/>
           <w:numId w:val="2"/>
@@ -4751,7 +4744,7 @@
     </w:p>
     <w:p>
       <w:pPr>
-        <w:pStyle w:val="Prrafodelista"/>
+        <w:pStyle w:val="ListParagraph"/>
         <w:numPr>
           <w:ilvl w:val="0"/>
           <w:numId w:val="2"/>
@@ -4793,7 +4786,7 @@
     </w:p>
     <w:p>
       <w:pPr>
-        <w:pStyle w:val="Prrafodelista"/>
+        <w:pStyle w:val="ListParagraph"/>
         <w:spacing w:before="100" w:beforeAutospacing="1" w:after="100" w:afterAutospacing="1" w:line="480" w:lineRule="auto"/>
         <w:ind w:left="927" w:firstLine="720"/>
         <w:rPr>
@@ -4804,7 +4797,7 @@
     </w:p>
     <w:p>
       <w:pPr>
-        <w:pStyle w:val="Prrafodelista"/>
+        <w:pStyle w:val="ListParagraph"/>
         <w:spacing w:before="100" w:beforeAutospacing="1" w:after="100" w:afterAutospacing="1" w:line="480" w:lineRule="auto"/>
         <w:ind w:left="927" w:firstLine="720"/>
         <w:rPr>
@@ -4815,7 +4808,7 @@
     </w:p>
     <w:p>
       <w:pPr>
-        <w:pStyle w:val="Prrafodelista"/>
+        <w:pStyle w:val="ListParagraph"/>
         <w:spacing w:before="100" w:beforeAutospacing="1" w:after="100" w:afterAutospacing="1" w:line="480" w:lineRule="auto"/>
         <w:ind w:left="927" w:firstLine="720"/>
         <w:rPr>
@@ -4826,7 +4819,7 @@
     </w:p>
     <w:p>
       <w:pPr>
-        <w:pStyle w:val="Prrafodelista"/>
+        <w:pStyle w:val="ListParagraph"/>
         <w:spacing w:before="100" w:beforeAutospacing="1" w:after="100" w:afterAutospacing="1" w:line="480" w:lineRule="auto"/>
         <w:ind w:left="927" w:firstLine="720"/>
         <w:rPr>
@@ -4837,7 +4830,7 @@
     </w:p>
     <w:p>
       <w:pPr>
-        <w:pStyle w:val="Prrafodelista"/>
+        <w:pStyle w:val="ListParagraph"/>
         <w:spacing w:before="100" w:beforeAutospacing="1" w:after="100" w:afterAutospacing="1" w:line="480" w:lineRule="auto"/>
         <w:ind w:left="927" w:firstLine="720"/>
         <w:rPr>
@@ -4848,7 +4841,7 @@
     </w:p>
     <w:p>
       <w:pPr>
-        <w:pStyle w:val="Prrafodelista"/>
+        <w:pStyle w:val="ListParagraph"/>
         <w:spacing w:before="100" w:beforeAutospacing="1" w:after="100" w:afterAutospacing="1" w:line="480" w:lineRule="auto"/>
         <w:ind w:left="927" w:firstLine="720"/>
         <w:rPr>
@@ -4868,7 +4861,7 @@
     </w:p>
     <w:p>
       <w:pPr>
-        <w:pStyle w:val="Sinespaciado"/>
+        <w:pStyle w:val="NoSpacing"/>
         <w:numPr>
           <w:ilvl w:val="0"/>
           <w:numId w:val="7"/>
@@ -4886,13 +4879,13 @@
     </w:p>
     <w:p>
       <w:pPr>
-        <w:pStyle w:val="Sinespaciado"/>
+        <w:pStyle w:val="NoSpacing"/>
         <w:ind w:left="1080" w:firstLine="0"/>
       </w:pPr>
     </w:p>
     <w:p>
       <w:pPr>
-        <w:pStyle w:val="Prrafodelista"/>
+        <w:pStyle w:val="ListParagraph"/>
         <w:spacing w:before="100" w:beforeAutospacing="1" w:after="100" w:afterAutospacing="1" w:line="480" w:lineRule="auto"/>
         <w:ind w:left="0"/>
         <w:rPr>
@@ -4938,7 +4931,7 @@
     </w:p>
     <w:p>
       <w:pPr>
-        <w:pStyle w:val="Prrafodelista"/>
+        <w:pStyle w:val="ListParagraph"/>
         <w:spacing w:before="100" w:beforeAutospacing="1" w:after="100" w:afterAutospacing="1" w:line="480" w:lineRule="auto"/>
         <w:ind w:left="2067" w:firstLine="720"/>
         <w:rPr>
@@ -4949,7 +4942,7 @@
     </w:p>
     <w:p>
       <w:pPr>
-        <w:pStyle w:val="Prrafodelista"/>
+        <w:pStyle w:val="ListParagraph"/>
         <w:spacing w:before="100" w:beforeAutospacing="1" w:after="100" w:afterAutospacing="1" w:line="480" w:lineRule="auto"/>
         <w:ind w:left="2067" w:firstLine="720"/>
         <w:rPr>
@@ -4980,7 +4973,7 @@
     </w:p>
     <w:p>
       <w:pPr>
-        <w:pStyle w:val="Prrafodelista"/>
+        <w:pStyle w:val="ListParagraph"/>
         <w:tabs>
           <w:tab w:val="left" w:pos="3829"/>
         </w:tabs>
@@ -4994,7 +4987,7 @@
     </w:p>
     <w:p>
       <w:pPr>
-        <w:pStyle w:val="Prrafodelista"/>
+        <w:pStyle w:val="ListParagraph"/>
         <w:tabs>
           <w:tab w:val="left" w:pos="3829"/>
         </w:tabs>
@@ -5070,7 +5063,7 @@
     </w:p>
     <w:p>
       <w:pPr>
-        <w:pStyle w:val="Prrafodelista"/>
+        <w:pStyle w:val="ListParagraph"/>
         <w:tabs>
           <w:tab w:val="left" w:pos="3829"/>
         </w:tabs>
@@ -5084,7 +5077,7 @@
     </w:p>
     <w:p>
       <w:pPr>
-        <w:pStyle w:val="Prrafodelista"/>
+        <w:pStyle w:val="ListParagraph"/>
         <w:tabs>
           <w:tab w:val="left" w:pos="3829"/>
         </w:tabs>
@@ -5125,7 +5118,7 @@
     </w:p>
     <w:p>
       <w:pPr>
-        <w:pStyle w:val="Sinespaciado"/>
+        <w:pStyle w:val="NoSpacing"/>
         <w:numPr>
           <w:ilvl w:val="0"/>
           <w:numId w:val="7"/>
@@ -5143,7 +5136,7 @@
     </w:p>
     <w:p>
       <w:pPr>
-        <w:pStyle w:val="Sinespaciado"/>
+        <w:pStyle w:val="NoSpacing"/>
         <w:ind w:left="1080" w:firstLine="0"/>
       </w:pPr>
     </w:p>
@@ -5224,7 +5217,7 @@
     </w:p>
     <w:p>
       <w:pPr>
-        <w:pStyle w:val="Prrafodelista"/>
+        <w:pStyle w:val="ListParagraph"/>
         <w:numPr>
           <w:ilvl w:val="0"/>
           <w:numId w:val="3"/>
@@ -5246,7 +5239,7 @@
     </w:p>
     <w:p>
       <w:pPr>
-        <w:pStyle w:val="Prrafodelista"/>
+        <w:pStyle w:val="ListParagraph"/>
         <w:numPr>
           <w:ilvl w:val="0"/>
           <w:numId w:val="3"/>
@@ -5268,7 +5261,7 @@
     </w:p>
     <w:p>
       <w:pPr>
-        <w:pStyle w:val="Prrafodelista"/>
+        <w:pStyle w:val="ListParagraph"/>
         <w:numPr>
           <w:ilvl w:val="0"/>
           <w:numId w:val="3"/>
@@ -5290,7 +5283,7 @@
     </w:p>
     <w:p>
       <w:pPr>
-        <w:pStyle w:val="Prrafodelista"/>
+        <w:pStyle w:val="ListParagraph"/>
         <w:numPr>
           <w:ilvl w:val="0"/>
           <w:numId w:val="3"/>
@@ -5312,7 +5305,7 @@
     </w:p>
     <w:p>
       <w:pPr>
-        <w:pStyle w:val="Prrafodelista"/>
+        <w:pStyle w:val="ListParagraph"/>
         <w:numPr>
           <w:ilvl w:val="0"/>
           <w:numId w:val="3"/>
@@ -5493,7 +5486,7 @@
     </w:p>
     <w:p>
       <w:pPr>
-        <w:pStyle w:val="Sinespaciado"/>
+        <w:pStyle w:val="NoSpacing"/>
       </w:pPr>
       <w:bookmarkStart w:id="12" w:name="_Toc62119356"/>
       <w:r>
@@ -5533,7 +5526,7 @@
     </w:p>
     <w:p>
       <w:pPr>
-        <w:pStyle w:val="Ttulo1"/>
+        <w:pStyle w:val="Heading1"/>
         <w:jc w:val="left"/>
       </w:pPr>
       <w:bookmarkStart w:id="13" w:name="_Hlk61439817"/>
@@ -5542,7 +5535,7 @@
     <w:p/>
     <w:p>
       <w:pPr>
-        <w:pStyle w:val="Ttulo1"/>
+        <w:pStyle w:val="Heading1"/>
       </w:pPr>
       <w:bookmarkStart w:id="15" w:name="_Toc62119357"/>
       <w:r>
@@ -5552,7 +5545,7 @@
     </w:p>
     <w:p>
       <w:pPr>
-        <w:pStyle w:val="Ttulo2"/>
+        <w:pStyle w:val="Heading2"/>
         <w:spacing w:before="100" w:beforeAutospacing="1" w:after="100" w:afterAutospacing="1" w:line="480" w:lineRule="auto"/>
         <w:ind w:firstLine="720"/>
         <w:rPr>
@@ -5564,7 +5557,7 @@
     <w:p/>
     <w:p>
       <w:pPr>
-        <w:pStyle w:val="Ttulo2"/>
+        <w:pStyle w:val="Heading2"/>
         <w:spacing w:before="100" w:beforeAutospacing="1" w:after="100" w:afterAutospacing="1" w:line="480" w:lineRule="auto"/>
         <w:ind w:firstLine="720"/>
         <w:rPr>
@@ -5592,15 +5585,15 @@
     <w:bookmarkEnd w:id="13"/>
     <w:p>
       <w:pPr>
-        <w:pStyle w:val="Sinespaciado"/>
-      </w:pPr>
-    </w:p>
-    <w:p>
-      <w:pPr>
-        <w:pStyle w:val="Sinespaciado"/>
-      </w:pPr>
-      <w:bookmarkStart w:id="17" w:name="_Hlk61439859"/>
-      <w:bookmarkStart w:id="18" w:name="_Toc62119359"/>
+        <w:pStyle w:val="NoSpacing"/>
+      </w:pPr>
+    </w:p>
+    <w:p>
+      <w:pPr>
+        <w:pStyle w:val="NoSpacing"/>
+      </w:pPr>
+      <w:bookmarkStart w:id="17" w:name="_Toc62119359"/>
+      <w:bookmarkStart w:id="18" w:name="_Hlk61439859"/>
       <w:r>
         <w:t>1.1</w:t>
       </w:r>
@@ -5613,11 +5606,11 @@
       <w:r>
         <w:t xml:space="preserve"> de ingreso de nuevo donante.</w:t>
       </w:r>
-      <w:bookmarkEnd w:id="18"/>
-    </w:p>
-    <w:p>
-      <w:pPr>
-        <w:pStyle w:val="Prrafodelista"/>
+      <w:bookmarkEnd w:id="17"/>
+    </w:p>
+    <w:p>
+      <w:pPr>
+        <w:pStyle w:val="ListParagraph"/>
         <w:spacing w:before="100" w:beforeAutospacing="1" w:after="100" w:afterAutospacing="1" w:line="480" w:lineRule="auto"/>
         <w:ind w:left="0" w:firstLine="720"/>
         <w:rPr>
@@ -5741,7 +5734,7 @@
     </w:p>
     <w:p>
       <w:pPr>
-        <w:pStyle w:val="Prrafodelista"/>
+        <w:pStyle w:val="ListParagraph"/>
         <w:numPr>
           <w:ilvl w:val="0"/>
           <w:numId w:val="4"/>
@@ -5765,7 +5758,7 @@
     </w:p>
     <w:p>
       <w:pPr>
-        <w:pStyle w:val="Prrafodelista"/>
+        <w:pStyle w:val="ListParagraph"/>
         <w:numPr>
           <w:ilvl w:val="0"/>
           <w:numId w:val="4"/>
@@ -5789,7 +5782,7 @@
     </w:p>
     <w:p>
       <w:pPr>
-        <w:pStyle w:val="Prrafodelista"/>
+        <w:pStyle w:val="ListParagraph"/>
         <w:numPr>
           <w:ilvl w:val="0"/>
           <w:numId w:val="4"/>
@@ -5813,7 +5806,7 @@
     </w:p>
     <w:p>
       <w:pPr>
-        <w:pStyle w:val="Prrafodelista"/>
+        <w:pStyle w:val="ListParagraph"/>
         <w:numPr>
           <w:ilvl w:val="0"/>
           <w:numId w:val="4"/>
@@ -5837,7 +5830,7 @@
     </w:p>
     <w:p>
       <w:pPr>
-        <w:pStyle w:val="Prrafodelista"/>
+        <w:pStyle w:val="ListParagraph"/>
         <w:numPr>
           <w:ilvl w:val="0"/>
           <w:numId w:val="4"/>
@@ -5861,7 +5854,7 @@
     </w:p>
     <w:p>
       <w:pPr>
-        <w:pStyle w:val="Prrafodelista"/>
+        <w:pStyle w:val="ListParagraph"/>
         <w:numPr>
           <w:ilvl w:val="0"/>
           <w:numId w:val="4"/>
@@ -5885,7 +5878,7 @@
     </w:p>
     <w:p>
       <w:pPr>
-        <w:pStyle w:val="Prrafodelista"/>
+        <w:pStyle w:val="ListParagraph"/>
         <w:numPr>
           <w:ilvl w:val="0"/>
           <w:numId w:val="4"/>
@@ -5910,7 +5903,7 @@
     </w:p>
     <w:p>
       <w:pPr>
-        <w:pStyle w:val="Prrafodelista"/>
+        <w:pStyle w:val="ListParagraph"/>
         <w:numPr>
           <w:ilvl w:val="0"/>
           <w:numId w:val="4"/>
@@ -5934,7 +5927,7 @@
     </w:p>
     <w:p>
       <w:pPr>
-        <w:pStyle w:val="Prrafodelista"/>
+        <w:pStyle w:val="ListParagraph"/>
         <w:numPr>
           <w:ilvl w:val="0"/>
           <w:numId w:val="4"/>
@@ -5958,7 +5951,7 @@
     </w:p>
     <w:p>
       <w:pPr>
-        <w:pStyle w:val="Prrafodelista"/>
+        <w:pStyle w:val="ListParagraph"/>
         <w:numPr>
           <w:ilvl w:val="0"/>
           <w:numId w:val="4"/>
@@ -5982,7 +5975,7 @@
     </w:p>
     <w:p>
       <w:pPr>
-        <w:pStyle w:val="Prrafodelista"/>
+        <w:pStyle w:val="ListParagraph"/>
         <w:spacing w:before="100" w:beforeAutospacing="1" w:after="100" w:afterAutospacing="1" w:line="480" w:lineRule="auto"/>
         <w:ind w:left="1843"/>
         <w:rPr>
@@ -6161,7 +6154,7 @@
     </w:p>
     <w:p>
       <w:pPr>
-        <w:pStyle w:val="Prrafodelista"/>
+        <w:pStyle w:val="ListParagraph"/>
         <w:numPr>
           <w:ilvl w:val="0"/>
           <w:numId w:val="5"/>
@@ -6201,7 +6194,7 @@
     </w:p>
     <w:p>
       <w:pPr>
-        <w:pStyle w:val="Prrafodelista"/>
+        <w:pStyle w:val="ListParagraph"/>
         <w:numPr>
           <w:ilvl w:val="0"/>
           <w:numId w:val="5"/>
@@ -6307,7 +6300,7 @@
     </w:p>
     <w:p>
       <w:pPr>
-        <w:pStyle w:val="Prrafodelista"/>
+        <w:pStyle w:val="ListParagraph"/>
         <w:numPr>
           <w:ilvl w:val="0"/>
           <w:numId w:val="5"/>
@@ -6339,7 +6332,7 @@
     </w:p>
     <w:p>
       <w:pPr>
-        <w:pStyle w:val="Prrafodelista"/>
+        <w:pStyle w:val="ListParagraph"/>
         <w:numPr>
           <w:ilvl w:val="0"/>
           <w:numId w:val="6"/>
@@ -6363,7 +6356,7 @@
     </w:p>
     <w:p>
       <w:pPr>
-        <w:pStyle w:val="Prrafodelista"/>
+        <w:pStyle w:val="ListParagraph"/>
         <w:numPr>
           <w:ilvl w:val="0"/>
           <w:numId w:val="6"/>
@@ -6387,7 +6380,7 @@
     </w:p>
     <w:p>
       <w:pPr>
-        <w:pStyle w:val="Prrafodelista"/>
+        <w:pStyle w:val="ListParagraph"/>
         <w:numPr>
           <w:ilvl w:val="0"/>
           <w:numId w:val="6"/>
@@ -6411,7 +6404,7 @@
     </w:p>
     <w:p>
       <w:pPr>
-        <w:pStyle w:val="Prrafodelista"/>
+        <w:pStyle w:val="ListParagraph"/>
         <w:numPr>
           <w:ilvl w:val="0"/>
           <w:numId w:val="6"/>
@@ -6435,7 +6428,7 @@
     </w:p>
     <w:p>
       <w:pPr>
-        <w:pStyle w:val="Prrafodelista"/>
+        <w:pStyle w:val="ListParagraph"/>
         <w:numPr>
           <w:ilvl w:val="0"/>
           <w:numId w:val="6"/>
@@ -6459,7 +6452,7 @@
     </w:p>
     <w:p>
       <w:pPr>
-        <w:pStyle w:val="Prrafodelista"/>
+        <w:pStyle w:val="ListParagraph"/>
         <w:numPr>
           <w:ilvl w:val="0"/>
           <w:numId w:val="6"/>
@@ -6483,7 +6476,7 @@
     </w:p>
     <w:p>
       <w:pPr>
-        <w:pStyle w:val="Prrafodelista"/>
+        <w:pStyle w:val="ListParagraph"/>
         <w:numPr>
           <w:ilvl w:val="0"/>
           <w:numId w:val="6"/>
@@ -6507,7 +6500,7 @@
     </w:p>
     <w:p>
       <w:pPr>
-        <w:pStyle w:val="Prrafodelista"/>
+        <w:pStyle w:val="ListParagraph"/>
         <w:numPr>
           <w:ilvl w:val="0"/>
           <w:numId w:val="6"/>
@@ -6735,7 +6728,7 @@
     </w:p>
     <w:p>
       <w:pPr>
-        <w:pStyle w:val="Sinespaciado"/>
+        <w:pStyle w:val="NoSpacing"/>
       </w:pPr>
       <w:bookmarkStart w:id="19" w:name="_Toc62119360"/>
       <w:r>
@@ -7034,7 +7027,7 @@
     </w:p>
     <w:p>
       <w:pPr>
-        <w:pStyle w:val="Prrafodelista"/>
+        <w:pStyle w:val="ListParagraph"/>
         <w:spacing w:before="100" w:beforeAutospacing="1" w:after="100" w:afterAutospacing="1" w:line="480" w:lineRule="auto"/>
         <w:ind w:left="1866" w:firstLine="720"/>
         <w:rPr>
@@ -7046,7 +7039,7 @@
     </w:p>
     <w:p>
       <w:pPr>
-        <w:pStyle w:val="Sinespaciado"/>
+        <w:pStyle w:val="NoSpacing"/>
       </w:pPr>
       <w:bookmarkStart w:id="20" w:name="_Toc62119361"/>
       <w:r>
@@ -7279,7 +7272,7 @@
     </w:p>
     <w:p>
       <w:pPr>
-        <w:pStyle w:val="Sinespaciado"/>
+        <w:pStyle w:val="NoSpacing"/>
       </w:pPr>
       <w:bookmarkStart w:id="21" w:name="_Toc62119362"/>
       <w:r>
@@ -7581,7 +7574,7 @@
     </w:p>
     <w:p>
       <w:pPr>
-        <w:pStyle w:val="Sinespaciado"/>
+        <w:pStyle w:val="NoSpacing"/>
       </w:pPr>
       <w:bookmarkStart w:id="22" w:name="_Toc62119363"/>
       <w:r>
@@ -7613,22 +7606,22 @@
         </w:rPr>
         <w:t>Permite al usuario volver al menú principal.</w:t>
       </w:r>
-      <w:bookmarkEnd w:id="17"/>
-    </w:p>
-    <w:p>
-      <w:pPr>
-        <w:spacing w:before="100" w:beforeAutospacing="1" w:after="100" w:afterAutospacing="1" w:line="480" w:lineRule="auto"/>
-        <w:ind w:firstLine="720"/>
-        <w:rPr>
-          <w:rFonts w:cs="Times New Roman"/>
-          <w:bCs/>
-          <w:szCs w:val="24"/>
-        </w:rPr>
-      </w:pPr>
-    </w:p>
-    <w:p>
-      <w:pPr>
-        <w:pStyle w:val="Ttulo1"/>
+      <w:bookmarkEnd w:id="18"/>
+    </w:p>
+    <w:p>
+      <w:pPr>
+        <w:spacing w:before="100" w:beforeAutospacing="1" w:after="100" w:afterAutospacing="1" w:line="480" w:lineRule="auto"/>
+        <w:ind w:firstLine="720"/>
+        <w:rPr>
+          <w:rFonts w:cs="Times New Roman"/>
+          <w:bCs/>
+          <w:szCs w:val="24"/>
+        </w:rPr>
+      </w:pPr>
+    </w:p>
+    <w:p>
+      <w:pPr>
+        <w:pStyle w:val="Heading1"/>
       </w:pPr>
       <w:bookmarkStart w:id="23" w:name="_Toc62119364"/>
       <w:bookmarkEnd w:id="14"/>
@@ -7662,7 +7655,7 @@
     </w:p>
     <w:p>
       <w:pPr>
-        <w:pStyle w:val="Ttulo2"/>
+        <w:pStyle w:val="Heading2"/>
         <w:spacing w:before="100" w:beforeAutospacing="1" w:after="100" w:afterAutospacing="1" w:line="480" w:lineRule="auto"/>
         <w:ind w:firstLine="720"/>
         <w:rPr>
@@ -7696,7 +7689,7 @@
     </w:p>
     <w:p>
       <w:pPr>
-        <w:pStyle w:val="Prrafodelista"/>
+        <w:pStyle w:val="ListParagraph"/>
         <w:spacing w:before="100" w:beforeAutospacing="1" w:after="100" w:afterAutospacing="1" w:line="480" w:lineRule="auto"/>
         <w:ind w:left="0" w:firstLine="720"/>
         <w:rPr>
@@ -7748,7 +7741,7 @@
     </w:p>
     <w:p>
       <w:pPr>
-        <w:pStyle w:val="Prrafodelista"/>
+        <w:pStyle w:val="ListParagraph"/>
         <w:numPr>
           <w:ilvl w:val="0"/>
           <w:numId w:val="4"/>
@@ -7772,7 +7765,7 @@
     </w:p>
     <w:p>
       <w:pPr>
-        <w:pStyle w:val="Prrafodelista"/>
+        <w:pStyle w:val="ListParagraph"/>
         <w:numPr>
           <w:ilvl w:val="0"/>
           <w:numId w:val="4"/>
@@ -7796,7 +7789,7 @@
     </w:p>
     <w:p>
       <w:pPr>
-        <w:pStyle w:val="Prrafodelista"/>
+        <w:pStyle w:val="ListParagraph"/>
         <w:numPr>
           <w:ilvl w:val="0"/>
           <w:numId w:val="4"/>
@@ -7820,7 +7813,7 @@
     </w:p>
     <w:p>
       <w:pPr>
-        <w:pStyle w:val="Prrafodelista"/>
+        <w:pStyle w:val="ListParagraph"/>
         <w:numPr>
           <w:ilvl w:val="0"/>
           <w:numId w:val="4"/>
@@ -7844,7 +7837,7 @@
     </w:p>
     <w:p>
       <w:pPr>
-        <w:pStyle w:val="Prrafodelista"/>
+        <w:pStyle w:val="ListParagraph"/>
         <w:numPr>
           <w:ilvl w:val="0"/>
           <w:numId w:val="4"/>
@@ -7868,7 +7861,7 @@
     </w:p>
     <w:p>
       <w:pPr>
-        <w:pStyle w:val="Prrafodelista"/>
+        <w:pStyle w:val="ListParagraph"/>
         <w:numPr>
           <w:ilvl w:val="0"/>
           <w:numId w:val="4"/>
@@ -7892,7 +7885,7 @@
     </w:p>
     <w:p>
       <w:pPr>
-        <w:pStyle w:val="Prrafodelista"/>
+        <w:pStyle w:val="ListParagraph"/>
         <w:numPr>
           <w:ilvl w:val="0"/>
           <w:numId w:val="4"/>
@@ -7916,7 +7909,7 @@
     </w:p>
     <w:p>
       <w:pPr>
-        <w:pStyle w:val="Prrafodelista"/>
+        <w:pStyle w:val="ListParagraph"/>
         <w:numPr>
           <w:ilvl w:val="0"/>
           <w:numId w:val="4"/>
@@ -8017,19 +8010,19 @@
     </w:p>
     <w:p>
       <w:pPr>
-        <w:pStyle w:val="Prrafodelista"/>
-        <w:spacing w:before="100" w:beforeAutospacing="1" w:after="100" w:afterAutospacing="1" w:line="480" w:lineRule="auto"/>
-        <w:ind w:firstLine="720"/>
-        <w:rPr>
-          <w:rFonts w:cs="Times New Roman"/>
-          <w:bCs/>
-          <w:szCs w:val="24"/>
-        </w:rPr>
-      </w:pPr>
-    </w:p>
-    <w:p>
-      <w:pPr>
-        <w:pStyle w:val="Prrafodelista"/>
+        <w:pStyle w:val="ListParagraph"/>
+        <w:spacing w:before="100" w:beforeAutospacing="1" w:after="100" w:afterAutospacing="1" w:line="480" w:lineRule="auto"/>
+        <w:ind w:firstLine="720"/>
+        <w:rPr>
+          <w:rFonts w:cs="Times New Roman"/>
+          <w:bCs/>
+          <w:szCs w:val="24"/>
+        </w:rPr>
+      </w:pPr>
+    </w:p>
+    <w:p>
+      <w:pPr>
+        <w:pStyle w:val="ListParagraph"/>
         <w:numPr>
           <w:ilvl w:val="0"/>
           <w:numId w:val="5"/>
@@ -8053,7 +8046,7 @@
     </w:p>
     <w:p>
       <w:pPr>
-        <w:pStyle w:val="Prrafodelista"/>
+        <w:pStyle w:val="ListParagraph"/>
         <w:numPr>
           <w:ilvl w:val="0"/>
           <w:numId w:val="5"/>
@@ -8109,7 +8102,7 @@
     </w:p>
     <w:p>
       <w:pPr>
-        <w:pStyle w:val="Prrafodelista"/>
+        <w:pStyle w:val="ListParagraph"/>
         <w:spacing w:before="100" w:beforeAutospacing="1" w:after="100" w:afterAutospacing="1" w:line="480" w:lineRule="auto"/>
         <w:ind w:left="1440" w:firstLine="720"/>
         <w:rPr>
@@ -8318,7 +8311,7 @@
     </w:p>
     <w:p>
       <w:pPr>
-        <w:pStyle w:val="Ttulo2"/>
+        <w:pStyle w:val="Heading2"/>
         <w:spacing w:before="100" w:beforeAutospacing="1" w:after="100" w:afterAutospacing="1" w:line="480" w:lineRule="auto"/>
         <w:ind w:firstLine="720"/>
         <w:rPr>
@@ -8637,7 +8630,7 @@
     </w:p>
     <w:p>
       <w:pPr>
-        <w:pStyle w:val="Prrafodelista"/>
+        <w:pStyle w:val="ListParagraph"/>
         <w:spacing w:before="100" w:beforeAutospacing="1" w:after="100" w:afterAutospacing="1" w:line="480" w:lineRule="auto"/>
         <w:ind w:left="1866" w:firstLine="720"/>
         <w:rPr>
@@ -8649,7 +8642,7 @@
     </w:p>
     <w:p>
       <w:pPr>
-        <w:pStyle w:val="Prrafodelista"/>
+        <w:pStyle w:val="ListParagraph"/>
         <w:spacing w:before="100" w:beforeAutospacing="1" w:after="100" w:afterAutospacing="1" w:line="480" w:lineRule="auto"/>
         <w:ind w:left="1866" w:firstLine="720"/>
         <w:rPr>
@@ -8661,7 +8654,7 @@
     </w:p>
     <w:p>
       <w:pPr>
-        <w:pStyle w:val="Ttulo2"/>
+        <w:pStyle w:val="Heading2"/>
         <w:spacing w:before="100" w:beforeAutospacing="1" w:after="100" w:afterAutospacing="1" w:line="480" w:lineRule="auto"/>
         <w:ind w:firstLine="720"/>
         <w:rPr>
@@ -8852,7 +8845,7 @@
     </w:p>
     <w:p>
       <w:pPr>
-        <w:pStyle w:val="Ttulo2"/>
+        <w:pStyle w:val="Heading2"/>
         <w:spacing w:before="100" w:beforeAutospacing="1" w:after="100" w:afterAutospacing="1" w:line="480" w:lineRule="auto"/>
         <w:ind w:firstLine="720"/>
         <w:rPr>
@@ -9093,7 +9086,7 @@
     </w:p>
     <w:p>
       <w:pPr>
-        <w:pStyle w:val="Prrafodelista"/>
+        <w:pStyle w:val="ListParagraph"/>
         <w:spacing w:before="100" w:beforeAutospacing="1" w:after="100" w:afterAutospacing="1" w:line="480" w:lineRule="auto"/>
         <w:ind w:left="1506" w:firstLine="720"/>
         <w:rPr>
@@ -9105,7 +9098,7 @@
     </w:p>
     <w:p>
       <w:pPr>
-        <w:pStyle w:val="Ttulo2"/>
+        <w:pStyle w:val="Heading2"/>
         <w:spacing w:before="100" w:beforeAutospacing="1" w:after="100" w:afterAutospacing="1" w:line="480" w:lineRule="auto"/>
         <w:ind w:firstLine="720"/>
         <w:rPr>
@@ -9378,7 +9371,7 @@
     </w:p>
     <w:p>
       <w:pPr>
-        <w:pStyle w:val="Ttulo2"/>
+        <w:pStyle w:val="Heading2"/>
         <w:spacing w:before="100" w:beforeAutospacing="1" w:after="100" w:afterAutospacing="1" w:line="480" w:lineRule="auto"/>
         <w:ind w:firstLine="720"/>
         <w:rPr>
@@ -9435,7 +9428,7 @@
     </w:p>
     <w:p>
       <w:pPr>
-        <w:pStyle w:val="Ttulo1"/>
+        <w:pStyle w:val="Heading1"/>
       </w:pPr>
       <w:bookmarkStart w:id="30" w:name="_Toc62119371"/>
       <w:r>
@@ -9451,7 +9444,7 @@
     </w:p>
     <w:p>
       <w:pPr>
-        <w:pStyle w:val="Prrafodelista"/>
+        <w:pStyle w:val="ListParagraph"/>
         <w:spacing w:before="100" w:beforeAutospacing="1" w:after="100" w:afterAutospacing="1" w:line="480" w:lineRule="auto"/>
         <w:ind w:firstLine="720"/>
         <w:rPr>
@@ -9463,7 +9456,7 @@
     </w:p>
     <w:p>
       <w:pPr>
-        <w:pStyle w:val="Prrafodelista"/>
+        <w:pStyle w:val="ListParagraph"/>
         <w:spacing w:before="100" w:beforeAutospacing="1" w:after="100" w:afterAutospacing="1" w:line="480" w:lineRule="auto"/>
         <w:ind w:firstLine="720"/>
         <w:rPr>
@@ -9475,7 +9468,7 @@
     </w:p>
     <w:p>
       <w:pPr>
-        <w:pStyle w:val="Ttulo2"/>
+        <w:pStyle w:val="Heading2"/>
         <w:spacing w:before="100" w:beforeAutospacing="1" w:after="100" w:afterAutospacing="1" w:line="480" w:lineRule="auto"/>
         <w:ind w:firstLine="720"/>
         <w:rPr>
@@ -9535,7 +9528,7 @@
     </w:p>
     <w:p>
       <w:pPr>
-        <w:pStyle w:val="Prrafodelista"/>
+        <w:pStyle w:val="ListParagraph"/>
         <w:spacing w:before="100" w:beforeAutospacing="1" w:after="100" w:afterAutospacing="1" w:line="480" w:lineRule="auto"/>
         <w:ind w:left="786" w:firstLine="720"/>
         <w:rPr>
@@ -9547,7 +9540,7 @@
     </w:p>
     <w:p>
       <w:pPr>
-        <w:pStyle w:val="Ttulo2"/>
+        <w:pStyle w:val="Heading2"/>
         <w:spacing w:before="100" w:beforeAutospacing="1" w:after="100" w:afterAutospacing="1" w:line="480" w:lineRule="auto"/>
         <w:ind w:firstLine="720"/>
         <w:rPr>
@@ -9600,7 +9593,7 @@
     </w:p>
     <w:p>
       <w:pPr>
-        <w:pStyle w:val="Sinespaciado"/>
+        <w:pStyle w:val="NoSpacing"/>
       </w:pPr>
       <w:bookmarkStart w:id="33" w:name="_Toc62119374"/>
       <w:r>
@@ -9731,12 +9724,12 @@
     </w:p>
     <w:p>
       <w:pPr>
-        <w:pStyle w:val="Ttulo1"/>
-      </w:pPr>
-    </w:p>
-    <w:p>
-      <w:pPr>
-        <w:pStyle w:val="Ttulo1"/>
+        <w:pStyle w:val="Heading1"/>
+      </w:pPr>
+    </w:p>
+    <w:p>
+      <w:pPr>
+        <w:pStyle w:val="Heading1"/>
       </w:pPr>
       <w:bookmarkStart w:id="34" w:name="_Toc62119375"/>
       <w:r>
@@ -9762,7 +9755,7 @@
     </w:p>
     <w:p>
       <w:pPr>
-        <w:pStyle w:val="Ttulo2"/>
+        <w:pStyle w:val="Heading2"/>
         <w:spacing w:before="100" w:beforeAutospacing="1" w:after="100" w:afterAutospacing="1" w:line="480" w:lineRule="auto"/>
         <w:ind w:firstLine="720"/>
         <w:rPr>
@@ -9914,7 +9907,7 @@
     </w:p>
     <w:p>
       <w:pPr>
-        <w:pStyle w:val="Prrafodelista"/>
+        <w:pStyle w:val="ListParagraph"/>
         <w:spacing w:before="100" w:beforeAutospacing="1" w:after="100" w:afterAutospacing="1" w:line="480" w:lineRule="auto"/>
         <w:ind w:left="786" w:firstLine="720"/>
         <w:rPr>
@@ -9926,7 +9919,7 @@
     </w:p>
     <w:p>
       <w:pPr>
-        <w:pStyle w:val="Prrafodelista"/>
+        <w:pStyle w:val="ListParagraph"/>
         <w:spacing w:before="100" w:beforeAutospacing="1" w:after="100" w:afterAutospacing="1" w:line="480" w:lineRule="auto"/>
         <w:ind w:left="786" w:firstLine="720"/>
         <w:rPr>
@@ -9938,7 +9931,7 @@
     </w:p>
     <w:p>
       <w:pPr>
-        <w:pStyle w:val="Prrafodelista"/>
+        <w:pStyle w:val="ListParagraph"/>
         <w:spacing w:before="100" w:beforeAutospacing="1" w:after="100" w:afterAutospacing="1" w:line="480" w:lineRule="auto"/>
         <w:ind w:left="786" w:firstLine="720"/>
         <w:rPr>
@@ -9950,7 +9943,7 @@
     </w:p>
     <w:p>
       <w:pPr>
-        <w:pStyle w:val="Prrafodelista"/>
+        <w:pStyle w:val="ListParagraph"/>
         <w:spacing w:before="100" w:beforeAutospacing="1" w:after="100" w:afterAutospacing="1" w:line="480" w:lineRule="auto"/>
         <w:ind w:left="786" w:firstLine="720"/>
         <w:rPr>
@@ -9962,7 +9955,7 @@
     </w:p>
     <w:p>
       <w:pPr>
-        <w:pStyle w:val="Prrafodelista"/>
+        <w:pStyle w:val="ListParagraph"/>
         <w:spacing w:before="100" w:beforeAutospacing="1" w:after="100" w:afterAutospacing="1" w:line="480" w:lineRule="auto"/>
         <w:ind w:left="786" w:firstLine="720"/>
         <w:rPr>
@@ -10037,7 +10030,7 @@
     </w:p>
     <w:p>
       <w:pPr>
-        <w:pStyle w:val="Prrafodelista"/>
+        <w:pStyle w:val="ListParagraph"/>
         <w:spacing w:before="100" w:beforeAutospacing="1" w:after="100" w:afterAutospacing="1" w:line="480" w:lineRule="auto"/>
         <w:ind w:left="786" w:firstLine="720"/>
         <w:rPr>
@@ -10049,7 +10042,7 @@
     </w:p>
     <w:p>
       <w:pPr>
-        <w:pStyle w:val="Prrafodelista"/>
+        <w:pStyle w:val="ListParagraph"/>
         <w:spacing w:before="100" w:beforeAutospacing="1" w:after="100" w:afterAutospacing="1" w:line="480" w:lineRule="auto"/>
         <w:ind w:left="786" w:firstLine="720"/>
         <w:rPr>
@@ -10061,7 +10054,7 @@
     </w:p>
     <w:p>
       <w:pPr>
-        <w:pStyle w:val="Prrafodelista"/>
+        <w:pStyle w:val="ListParagraph"/>
         <w:spacing w:before="100" w:beforeAutospacing="1" w:after="100" w:afterAutospacing="1" w:line="480" w:lineRule="auto"/>
         <w:ind w:left="786" w:firstLine="720"/>
         <w:rPr>
@@ -10073,7 +10066,7 @@
     </w:p>
     <w:p>
       <w:pPr>
-        <w:pStyle w:val="Prrafodelista"/>
+        <w:pStyle w:val="ListParagraph"/>
         <w:spacing w:before="100" w:beforeAutospacing="1" w:after="100" w:afterAutospacing="1" w:line="480" w:lineRule="auto"/>
         <w:ind w:left="786" w:firstLine="720"/>
         <w:rPr>
@@ -10085,7 +10078,7 @@
     </w:p>
     <w:p>
       <w:pPr>
-        <w:pStyle w:val="Prrafodelista"/>
+        <w:pStyle w:val="ListParagraph"/>
         <w:spacing w:before="100" w:beforeAutospacing="1" w:after="100" w:afterAutospacing="1" w:line="480" w:lineRule="auto"/>
         <w:ind w:left="786" w:firstLine="720"/>
         <w:rPr>
@@ -10097,7 +10090,7 @@
     </w:p>
     <w:p>
       <w:pPr>
-        <w:pStyle w:val="Prrafodelista"/>
+        <w:pStyle w:val="ListParagraph"/>
         <w:spacing w:before="100" w:beforeAutospacing="1" w:after="100" w:afterAutospacing="1" w:line="480" w:lineRule="auto"/>
         <w:ind w:left="786" w:firstLine="720"/>
         <w:rPr>
@@ -10109,7 +10102,7 @@
     </w:p>
     <w:p>
       <w:pPr>
-        <w:pStyle w:val="Prrafodelista"/>
+        <w:pStyle w:val="ListParagraph"/>
         <w:spacing w:before="100" w:beforeAutospacing="1" w:after="100" w:afterAutospacing="1" w:line="480" w:lineRule="auto"/>
         <w:ind w:left="786" w:firstLine="720"/>
         <w:rPr>
@@ -10121,7 +10114,7 @@
     </w:p>
     <w:p>
       <w:pPr>
-        <w:pStyle w:val="Prrafodelista"/>
+        <w:pStyle w:val="ListParagraph"/>
         <w:spacing w:before="100" w:beforeAutospacing="1" w:after="100" w:afterAutospacing="1" w:line="480" w:lineRule="auto"/>
         <w:ind w:left="786" w:firstLine="720"/>
         <w:rPr>
@@ -10143,18 +10136,18 @@
     </w:p>
     <w:p>
       <w:pPr>
-        <w:pStyle w:val="Ttulo2"/>
-        <w:spacing w:before="100" w:beforeAutospacing="1" w:after="100" w:afterAutospacing="1" w:line="480" w:lineRule="auto"/>
-        <w:ind w:firstLine="720"/>
-        <w:rPr>
-          <w:rFonts w:cs="Times New Roman"/>
-          <w:szCs w:val="24"/>
-        </w:rPr>
-      </w:pPr>
-    </w:p>
-    <w:p>
-      <w:pPr>
-        <w:pStyle w:val="Ttulo2"/>
+        <w:pStyle w:val="Heading2"/>
+        <w:spacing w:before="100" w:beforeAutospacing="1" w:after="100" w:afterAutospacing="1" w:line="480" w:lineRule="auto"/>
+        <w:ind w:firstLine="720"/>
+        <w:rPr>
+          <w:rFonts w:cs="Times New Roman"/>
+          <w:szCs w:val="24"/>
+        </w:rPr>
+      </w:pPr>
+    </w:p>
+    <w:p>
+      <w:pPr>
+        <w:pStyle w:val="Heading2"/>
         <w:spacing w:before="100" w:beforeAutospacing="1" w:after="100" w:afterAutospacing="1" w:line="480" w:lineRule="auto"/>
         <w:ind w:firstLine="720"/>
         <w:rPr>
@@ -10181,7 +10174,7 @@
     </w:p>
     <w:p>
       <w:pPr>
-        <w:pStyle w:val="Ttulo2"/>
+        <w:pStyle w:val="Heading2"/>
         <w:spacing w:before="100" w:beforeAutospacing="1" w:after="100" w:afterAutospacing="1" w:line="480" w:lineRule="auto"/>
         <w:ind w:firstLine="720"/>
         <w:rPr>
@@ -10244,7 +10237,7 @@
     </w:p>
     <w:p>
       <w:pPr>
-        <w:pStyle w:val="Prrafodelista"/>
+        <w:pStyle w:val="ListParagraph"/>
         <w:spacing w:before="100" w:beforeAutospacing="1" w:after="100" w:afterAutospacing="1" w:line="480" w:lineRule="auto"/>
         <w:ind w:left="786" w:firstLine="720"/>
         <w:rPr>
@@ -10256,7 +10249,7 @@
     </w:p>
     <w:p>
       <w:pPr>
-        <w:pStyle w:val="Prrafodelista"/>
+        <w:pStyle w:val="ListParagraph"/>
         <w:spacing w:before="100" w:beforeAutospacing="1" w:after="100" w:afterAutospacing="1" w:line="480" w:lineRule="auto"/>
         <w:ind w:left="786" w:firstLine="720"/>
         <w:rPr>
@@ -10268,7 +10261,7 @@
     </w:p>
     <w:p>
       <w:pPr>
-        <w:pStyle w:val="Prrafodelista"/>
+        <w:pStyle w:val="ListParagraph"/>
         <w:spacing w:before="100" w:beforeAutospacing="1" w:after="100" w:afterAutospacing="1" w:line="480" w:lineRule="auto"/>
         <w:ind w:left="786" w:firstLine="720"/>
         <w:rPr>
@@ -10280,7 +10273,7 @@
     </w:p>
     <w:p>
       <w:pPr>
-        <w:pStyle w:val="Prrafodelista"/>
+        <w:pStyle w:val="ListParagraph"/>
         <w:spacing w:before="100" w:beforeAutospacing="1" w:after="100" w:afterAutospacing="1" w:line="480" w:lineRule="auto"/>
         <w:ind w:left="786" w:firstLine="720"/>
         <w:rPr>
@@ -10292,7 +10285,7 @@
     </w:p>
     <w:p>
       <w:pPr>
-        <w:pStyle w:val="Prrafodelista"/>
+        <w:pStyle w:val="ListParagraph"/>
         <w:spacing w:before="100" w:beforeAutospacing="1" w:after="100" w:afterAutospacing="1" w:line="480" w:lineRule="auto"/>
         <w:ind w:left="786" w:firstLine="720"/>
         <w:rPr>
@@ -10367,7 +10360,7 @@
     </w:p>
     <w:p>
       <w:pPr>
-        <w:pStyle w:val="Prrafodelista"/>
+        <w:pStyle w:val="ListParagraph"/>
         <w:spacing w:before="100" w:beforeAutospacing="1" w:after="100" w:afterAutospacing="1" w:line="480" w:lineRule="auto"/>
         <w:ind w:left="786" w:firstLine="720"/>
         <w:rPr>
@@ -10379,7 +10372,7 @@
     </w:p>
     <w:p>
       <w:pPr>
-        <w:pStyle w:val="Prrafodelista"/>
+        <w:pStyle w:val="ListParagraph"/>
         <w:spacing w:before="100" w:beforeAutospacing="1" w:after="100" w:afterAutospacing="1" w:line="480" w:lineRule="auto"/>
         <w:ind w:left="786" w:firstLine="720"/>
         <w:rPr>
@@ -10391,7 +10384,7 @@
     </w:p>
     <w:p>
       <w:pPr>
-        <w:pStyle w:val="Prrafodelista"/>
+        <w:pStyle w:val="ListParagraph"/>
         <w:spacing w:before="100" w:beforeAutospacing="1" w:after="100" w:afterAutospacing="1" w:line="480" w:lineRule="auto"/>
         <w:ind w:left="786" w:firstLine="720"/>
         <w:rPr>
@@ -10403,7 +10396,7 @@
     </w:p>
     <w:p>
       <w:pPr>
-        <w:pStyle w:val="Prrafodelista"/>
+        <w:pStyle w:val="ListParagraph"/>
         <w:spacing w:before="100" w:beforeAutospacing="1" w:after="100" w:afterAutospacing="1" w:line="480" w:lineRule="auto"/>
         <w:ind w:left="786" w:firstLine="720"/>
         <w:rPr>
@@ -10415,7 +10408,7 @@
     </w:p>
     <w:p>
       <w:pPr>
-        <w:pStyle w:val="Prrafodelista"/>
+        <w:pStyle w:val="ListParagraph"/>
         <w:spacing w:before="100" w:beforeAutospacing="1" w:after="100" w:afterAutospacing="1" w:line="480" w:lineRule="auto"/>
         <w:ind w:left="786" w:firstLine="720"/>
         <w:rPr>
@@ -10427,7 +10420,7 @@
     </w:p>
     <w:p>
       <w:pPr>
-        <w:pStyle w:val="Prrafodelista"/>
+        <w:pStyle w:val="ListParagraph"/>
         <w:spacing w:before="100" w:beforeAutospacing="1" w:after="100" w:afterAutospacing="1" w:line="480" w:lineRule="auto"/>
         <w:ind w:left="786" w:firstLine="720"/>
         <w:rPr>
@@ -10439,7 +10432,7 @@
     </w:p>
     <w:p>
       <w:pPr>
-        <w:pStyle w:val="Prrafodelista"/>
+        <w:pStyle w:val="ListParagraph"/>
         <w:spacing w:before="100" w:beforeAutospacing="1" w:after="100" w:afterAutospacing="1" w:line="480" w:lineRule="auto"/>
         <w:ind w:left="786" w:firstLine="720"/>
         <w:rPr>
@@ -10451,7 +10444,7 @@
     </w:p>
     <w:p>
       <w:pPr>
-        <w:pStyle w:val="Prrafodelista"/>
+        <w:pStyle w:val="ListParagraph"/>
         <w:spacing w:before="100" w:beforeAutospacing="1" w:after="100" w:afterAutospacing="1" w:line="480" w:lineRule="auto"/>
         <w:ind w:left="786" w:firstLine="720"/>
         <w:rPr>
@@ -10463,7 +10456,7 @@
     </w:p>
     <w:p>
       <w:pPr>
-        <w:pStyle w:val="Prrafodelista"/>
+        <w:pStyle w:val="ListParagraph"/>
         <w:spacing w:before="100" w:beforeAutospacing="1" w:after="100" w:afterAutospacing="1" w:line="480" w:lineRule="auto"/>
         <w:ind w:left="786" w:firstLine="720"/>
         <w:rPr>
@@ -10475,7 +10468,7 @@
     </w:p>
     <w:p>
       <w:pPr>
-        <w:pStyle w:val="Ttulo2"/>
+        <w:pStyle w:val="Heading2"/>
         <w:spacing w:before="100" w:beforeAutospacing="1" w:after="100" w:afterAutospacing="1" w:line="480" w:lineRule="auto"/>
         <w:ind w:firstLine="720"/>
         <w:rPr>
@@ -10559,7 +10552,7 @@
     </w:p>
     <w:p>
       <w:pPr>
-        <w:pStyle w:val="Ttulo2"/>
+        <w:pStyle w:val="Heading2"/>
         <w:spacing w:before="100" w:beforeAutospacing="1" w:after="100" w:afterAutospacing="1" w:line="480" w:lineRule="auto"/>
         <w:ind w:firstLine="720"/>
         <w:rPr>
@@ -10572,7 +10565,7 @@
       <w:bookmarkStart w:id="39" w:name="_Toc62119379"/>
       <w:r>
         <w:rPr>
-          <w:rStyle w:val="Ttulo2Car"/>
+          <w:rStyle w:val="Heading2Char"/>
           <w:rFonts w:cs="Times New Roman"/>
           <w:b/>
           <w:bCs/>
@@ -10582,7 +10575,7 @@
       </w:r>
       <w:r>
         <w:rPr>
-          <w:rStyle w:val="Ttulo2Car"/>
+          <w:rStyle w:val="Heading2Char"/>
           <w:rFonts w:cs="Times New Roman"/>
           <w:b/>
           <w:bCs/>
@@ -10649,7 +10642,7 @@
     </w:p>
     <w:p>
       <w:pPr>
-        <w:pStyle w:val="Prrafodelista"/>
+        <w:pStyle w:val="ListParagraph"/>
         <w:spacing w:before="100" w:beforeAutospacing="1" w:after="100" w:afterAutospacing="1" w:line="480" w:lineRule="auto"/>
         <w:ind w:left="828" w:firstLine="720"/>
         <w:rPr>
@@ -10661,7 +10654,7 @@
     </w:p>
     <w:p>
       <w:pPr>
-        <w:pStyle w:val="Prrafodelista"/>
+        <w:pStyle w:val="ListParagraph"/>
         <w:spacing w:before="100" w:beforeAutospacing="1" w:after="100" w:afterAutospacing="1" w:line="480" w:lineRule="auto"/>
         <w:ind w:left="828" w:firstLine="720"/>
         <w:rPr>
@@ -10673,7 +10666,7 @@
     </w:p>
     <w:p>
       <w:pPr>
-        <w:pStyle w:val="Ttulo2"/>
+        <w:pStyle w:val="Heading2"/>
         <w:spacing w:before="100" w:beforeAutospacing="1" w:after="100" w:afterAutospacing="1" w:line="480" w:lineRule="auto"/>
         <w:ind w:firstLine="720"/>
         <w:rPr>
@@ -10793,10 +10786,11 @@
         <w:docPartUnique/>
       </w:docPartObj>
     </w:sdtPr>
+    <w:sdtEndPr/>
     <w:sdtContent>
       <w:p>
         <w:pPr>
-          <w:pStyle w:val="Piedepgina"/>
+          <w:pStyle w:val="Footer"/>
           <w:jc w:val="right"/>
         </w:pPr>
         <w:r>
@@ -10822,7 +10816,7 @@
   </w:sdt>
   <w:p>
     <w:pPr>
-      <w:pStyle w:val="Piedepgina"/>
+      <w:pStyle w:val="Footer"/>
       <w:jc w:val="right"/>
     </w:pPr>
   </w:p>
@@ -11957,11 +11951,11 @@
       <w:sz w:val="24"/>
     </w:rPr>
   </w:style>
-  <w:style w:type="paragraph" w:styleId="Ttulo1">
+  <w:style w:type="paragraph" w:styleId="Heading1">
     <w:name w:val="heading 1"/>
     <w:basedOn w:val="Normal"/>
     <w:next w:val="Normal"/>
-    <w:link w:val="Ttulo1Car"/>
+    <w:link w:val="Heading1Char"/>
     <w:autoRedefine/>
     <w:uiPriority w:val="9"/>
     <w:qFormat/>
@@ -11979,11 +11973,11 @@
       <w:szCs w:val="32"/>
     </w:rPr>
   </w:style>
-  <w:style w:type="paragraph" w:styleId="Ttulo2">
+  <w:style w:type="paragraph" w:styleId="Heading2">
     <w:name w:val="heading 2"/>
     <w:basedOn w:val="Normal"/>
     <w:next w:val="Normal"/>
-    <w:link w:val="Ttulo2Car"/>
+    <w:link w:val="Heading2Char"/>
     <w:autoRedefine/>
     <w:uiPriority w:val="9"/>
     <w:unhideWhenUsed/>
@@ -12001,11 +11995,11 @@
       <w:szCs w:val="26"/>
     </w:rPr>
   </w:style>
-  <w:style w:type="paragraph" w:styleId="Ttulo3">
+  <w:style w:type="paragraph" w:styleId="Heading3">
     <w:name w:val="heading 3"/>
     <w:basedOn w:val="Normal"/>
     <w:next w:val="Normal"/>
-    <w:link w:val="Ttulo3Car"/>
+    <w:link w:val="Heading3Char"/>
     <w:uiPriority w:val="9"/>
     <w:unhideWhenUsed/>
     <w:qFormat/>
@@ -12022,12 +12016,13 @@
       <w:szCs w:val="24"/>
     </w:rPr>
   </w:style>
-  <w:style w:type="character" w:default="1" w:styleId="Fuentedeprrafopredeter">
+  <w:style w:type="character" w:default="1" w:styleId="DefaultParagraphFont">
     <w:name w:val="Default Paragraph Font"/>
     <w:uiPriority w:val="1"/>
+    <w:semiHidden/>
     <w:unhideWhenUsed/>
   </w:style>
-  <w:style w:type="table" w:default="1" w:styleId="Tablanormal">
+  <w:style w:type="table" w:default="1" w:styleId="TableNormal">
     <w:name w:val="Normal Table"/>
     <w:uiPriority w:val="99"/>
     <w:semiHidden/>
@@ -12042,13 +12037,13 @@
       </w:tblCellMar>
     </w:tblPr>
   </w:style>
-  <w:style w:type="numbering" w:default="1" w:styleId="Sinlista">
+  <w:style w:type="numbering" w:default="1" w:styleId="NoList">
     <w:name w:val="No List"/>
     <w:uiPriority w:val="99"/>
     <w:semiHidden/>
     <w:unhideWhenUsed/>
   </w:style>
-  <w:style w:type="paragraph" w:styleId="Prrafodelista">
+  <w:style w:type="paragraph" w:styleId="ListParagraph">
     <w:name w:val="List Paragraph"/>
     <w:basedOn w:val="Normal"/>
     <w:uiPriority w:val="34"/>
@@ -12059,9 +12054,9 @@
       <w:contextualSpacing/>
     </w:pPr>
   </w:style>
-  <w:style w:type="character" w:styleId="Hipervnculo">
+  <w:style w:type="character" w:styleId="Hyperlink">
     <w:name w:val="Hyperlink"/>
-    <w:basedOn w:val="Fuentedeprrafopredeter"/>
+    <w:basedOn w:val="DefaultParagraphFont"/>
     <w:uiPriority w:val="99"/>
     <w:unhideWhenUsed/>
     <w:rsid w:val="000C0E52"/>
@@ -12070,9 +12065,9 @@
       <w:u w:val="single"/>
     </w:rPr>
   </w:style>
-  <w:style w:type="character" w:styleId="Mencinsinresolver">
+  <w:style w:type="character" w:styleId="UnresolvedMention">
     <w:name w:val="Unresolved Mention"/>
-    <w:basedOn w:val="Fuentedeprrafopredeter"/>
+    <w:basedOn w:val="DefaultParagraphFont"/>
     <w:uiPriority w:val="99"/>
     <w:semiHidden/>
     <w:unhideWhenUsed/>
@@ -12082,10 +12077,10 @@
       <w:shd w:val="clear" w:color="auto" w:fill="E1DFDD"/>
     </w:rPr>
   </w:style>
-  <w:style w:type="paragraph" w:styleId="Encabezado">
+  <w:style w:type="paragraph" w:styleId="Header">
     <w:name w:val="header"/>
     <w:basedOn w:val="Normal"/>
-    <w:link w:val="EncabezadoCar"/>
+    <w:link w:val="HeaderChar"/>
     <w:uiPriority w:val="99"/>
     <w:unhideWhenUsed/>
     <w:rsid w:val="00F47640"/>
@@ -12097,17 +12092,17 @@
       <w:spacing w:after="0" w:line="240" w:lineRule="auto"/>
     </w:pPr>
   </w:style>
-  <w:style w:type="character" w:customStyle="1" w:styleId="EncabezadoCar">
-    <w:name w:val="Encabezado Car"/>
-    <w:basedOn w:val="Fuentedeprrafopredeter"/>
-    <w:link w:val="Encabezado"/>
+  <w:style w:type="character" w:customStyle="1" w:styleId="HeaderChar">
+    <w:name w:val="Header Char"/>
+    <w:basedOn w:val="DefaultParagraphFont"/>
+    <w:link w:val="Header"/>
     <w:uiPriority w:val="99"/>
     <w:rsid w:val="00F47640"/>
   </w:style>
-  <w:style w:type="paragraph" w:styleId="Piedepgina">
+  <w:style w:type="paragraph" w:styleId="Footer">
     <w:name w:val="footer"/>
     <w:basedOn w:val="Normal"/>
-    <w:link w:val="PiedepginaCar"/>
+    <w:link w:val="FooterChar"/>
     <w:uiPriority w:val="99"/>
     <w:unhideWhenUsed/>
     <w:rsid w:val="00F47640"/>
@@ -12119,14 +12114,14 @@
       <w:spacing w:after="0" w:line="240" w:lineRule="auto"/>
     </w:pPr>
   </w:style>
-  <w:style w:type="character" w:customStyle="1" w:styleId="PiedepginaCar">
-    <w:name w:val="Pie de página Car"/>
-    <w:basedOn w:val="Fuentedeprrafopredeter"/>
-    <w:link w:val="Piedepgina"/>
+  <w:style w:type="character" w:customStyle="1" w:styleId="FooterChar">
+    <w:name w:val="Footer Char"/>
+    <w:basedOn w:val="DefaultParagraphFont"/>
+    <w:link w:val="Footer"/>
     <w:uiPriority w:val="99"/>
     <w:rsid w:val="00F47640"/>
   </w:style>
-  <w:style w:type="paragraph" w:styleId="Revisin">
+  <w:style w:type="paragraph" w:styleId="Revision">
     <w:name w:val="Revision"/>
     <w:hidden/>
     <w:uiPriority w:val="99"/>
@@ -12136,10 +12131,10 @@
       <w:spacing w:after="0" w:line="240" w:lineRule="auto"/>
     </w:pPr>
   </w:style>
-  <w:style w:type="character" w:customStyle="1" w:styleId="Ttulo1Car">
-    <w:name w:val="Título 1 Car"/>
-    <w:basedOn w:val="Fuentedeprrafopredeter"/>
-    <w:link w:val="Ttulo1"/>
+  <w:style w:type="character" w:customStyle="1" w:styleId="Heading1Char">
+    <w:name w:val="Heading 1 Char"/>
+    <w:basedOn w:val="DefaultParagraphFont"/>
+    <w:link w:val="Heading1"/>
     <w:uiPriority w:val="9"/>
     <w:rsid w:val="005E327D"/>
     <w:rPr>
@@ -12149,9 +12144,9 @@
       <w:szCs w:val="32"/>
     </w:rPr>
   </w:style>
-  <w:style w:type="paragraph" w:styleId="TtuloTDC">
+  <w:style w:type="paragraph" w:styleId="TOCHeading">
     <w:name w:val="TOC Heading"/>
-    <w:basedOn w:val="Ttulo1"/>
+    <w:basedOn w:val="Heading1"/>
     <w:next w:val="Normal"/>
     <w:uiPriority w:val="39"/>
     <w:unhideWhenUsed/>
@@ -12164,7 +12159,7 @@
       <w:lang w:eastAsia="es-CO"/>
     </w:rPr>
   </w:style>
-  <w:style w:type="paragraph" w:styleId="TDC1">
+  <w:style w:type="paragraph" w:styleId="TOC1">
     <w:name w:val="toc 1"/>
     <w:basedOn w:val="Normal"/>
     <w:next w:val="Normal"/>
@@ -12176,10 +12171,10 @@
       <w:spacing w:after="100"/>
     </w:pPr>
   </w:style>
-  <w:style w:type="character" w:customStyle="1" w:styleId="Ttulo2Car">
-    <w:name w:val="Título 2 Car"/>
-    <w:basedOn w:val="Fuentedeprrafopredeter"/>
-    <w:link w:val="Ttulo2"/>
+  <w:style w:type="character" w:customStyle="1" w:styleId="Heading2Char">
+    <w:name w:val="Heading 2 Char"/>
+    <w:basedOn w:val="DefaultParagraphFont"/>
+    <w:link w:val="Heading2"/>
     <w:uiPriority w:val="9"/>
     <w:rsid w:val="005E327D"/>
     <w:rPr>
@@ -12189,7 +12184,7 @@
       <w:szCs w:val="26"/>
     </w:rPr>
   </w:style>
-  <w:style w:type="paragraph" w:styleId="TDC2">
+  <w:style w:type="paragraph" w:styleId="TOC2">
     <w:name w:val="toc 2"/>
     <w:basedOn w:val="Normal"/>
     <w:next w:val="Normal"/>
@@ -12202,10 +12197,10 @@
       <w:ind w:left="220"/>
     </w:pPr>
   </w:style>
-  <w:style w:type="paragraph" w:styleId="Sinespaciado">
+  <w:style w:type="paragraph" w:styleId="NoSpacing">
     <w:name w:val="No Spacing"/>
     <w:aliases w:val="titulo 3"/>
-    <w:basedOn w:val="Ttulo3"/>
+    <w:basedOn w:val="Heading3"/>
     <w:autoRedefine/>
     <w:uiPriority w:val="1"/>
     <w:qFormat/>
@@ -12221,7 +12216,7 @@
       <w:color w:val="auto"/>
     </w:rPr>
   </w:style>
-  <w:style w:type="paragraph" w:styleId="TDC3">
+  <w:style w:type="paragraph" w:styleId="TOC3">
     <w:name w:val="toc 3"/>
     <w:basedOn w:val="Normal"/>
     <w:next w:val="Normal"/>
@@ -12234,10 +12229,10 @@
       <w:ind w:left="440"/>
     </w:pPr>
   </w:style>
-  <w:style w:type="character" w:customStyle="1" w:styleId="Ttulo3Car">
-    <w:name w:val="Título 3 Car"/>
-    <w:basedOn w:val="Fuentedeprrafopredeter"/>
-    <w:link w:val="Ttulo3"/>
+  <w:style w:type="character" w:customStyle="1" w:styleId="Heading3Char">
+    <w:name w:val="Heading 3 Char"/>
+    <w:basedOn w:val="DefaultParagraphFont"/>
+    <w:link w:val="Heading3"/>
     <w:uiPriority w:val="9"/>
     <w:rsid w:val="00782567"/>
     <w:rPr>
@@ -12546,12 +12541,6 @@
 </file>
 
 <file path=customXml/item1.xml><?xml version="1.0" encoding="utf-8"?>
-<p:properties xmlns:p="http://schemas.microsoft.com/office/2006/metadata/properties" xmlns:xsi="http://www.w3.org/2001/XMLSchema-instance" xmlns:pc="http://schemas.microsoft.com/office/infopath/2007/PartnerControls">
-  <documentManagement/>
-</p:properties>
-</file>
-
-<file path=customXml/item2.xml><?xml version="1.0" encoding="utf-8"?>
 <ct:contentTypeSchema xmlns:ct="http://schemas.microsoft.com/office/2006/metadata/contentType" xmlns:ma="http://schemas.microsoft.com/office/2006/metadata/properties/metaAttributes" ct:_="" ma:_="" ma:contentTypeName="Documento" ma:contentTypeID="0x01010092C3AE35A4497741AE8E7B0058341E23" ma:contentTypeVersion="4" ma:contentTypeDescription="Crear nuevo documento." ma:contentTypeScope="" ma:versionID="a64a0e859ee0c3e61afaf73b52e700ba">
   <xsd:schema xmlns:xsd="http://www.w3.org/2001/XMLSchema" xmlns:xs="http://www.w3.org/2001/XMLSchema" xmlns:p="http://schemas.microsoft.com/office/2006/metadata/properties" xmlns:ns3="d01aeb02-c9c0-442a-b70d-63367b54551e" targetNamespace="http://schemas.microsoft.com/office/2006/metadata/properties" ma:root="true" ma:fieldsID="c35d0c1e00276100ea09c8302ce4df3e" ns3:_="">
     <xsd:import namespace="d01aeb02-c9c0-442a-b70d-63367b54551e"/>
@@ -12697,11 +12686,13 @@
 </ct:contentTypeSchema>
 </file>
 
-<file path=customXml/item3.xml><?xml version="1.0" encoding="utf-8"?>
-<b:Sources xmlns:b="http://schemas.openxmlformats.org/officeDocument/2006/bibliography" xmlns="http://schemas.openxmlformats.org/officeDocument/2006/bibliography" SelectedStyle="\APASixthEditionOfficeOnline.xsl" StyleName="APA" Version="6"/>
+<file path=customXml/item2.xml><?xml version="1.0" encoding="utf-8"?>
+<p:properties xmlns:p="http://schemas.microsoft.com/office/2006/metadata/properties" xmlns:xsi="http://www.w3.org/2001/XMLSchema-instance" xmlns:pc="http://schemas.microsoft.com/office/infopath/2007/PartnerControls">
+  <documentManagement/>
+</p:properties>
 </file>
 
-<file path=customXml/item4.xml><?xml version="1.0" encoding="utf-8"?>
+<file path=customXml/item3.xml><?xml version="1.0" encoding="utf-8"?>
 <?mso-contentType ?>
 <FormTemplates xmlns="http://schemas.microsoft.com/sharepoint/v3/contenttype/forms">
   <Display>DocumentLibraryForm</Display>
@@ -12710,16 +12701,11 @@
 </FormTemplates>
 </file>
 
-<file path=customXml/itemProps1.xml><?xml version="1.0" encoding="utf-8"?>
-<ds:datastoreItem xmlns:ds="http://schemas.openxmlformats.org/officeDocument/2006/customXml" ds:itemID="{762FB7BD-BDC9-4EFE-B0DC-DD5AD6A38E60}">
-  <ds:schemaRefs>
-    <ds:schemaRef ds:uri="http://schemas.microsoft.com/office/2006/metadata/properties"/>
-    <ds:schemaRef ds:uri="http://schemas.microsoft.com/office/infopath/2007/PartnerControls"/>
-  </ds:schemaRefs>
-</ds:datastoreItem>
+<file path=customXml/item4.xml><?xml version="1.0" encoding="utf-8"?>
+<b:Sources xmlns:b="http://schemas.openxmlformats.org/officeDocument/2006/bibliography" xmlns="http://schemas.openxmlformats.org/officeDocument/2006/bibliography" SelectedStyle="\APASixthEditionOfficeOnline.xsl" StyleName="APA" Version="6"/>
 </file>
 
-<file path=customXml/itemProps2.xml><?xml version="1.0" encoding="utf-8"?>
+<file path=customXml/itemProps1.xml><?xml version="1.0" encoding="utf-8"?>
 <ds:datastoreItem xmlns:ds="http://schemas.openxmlformats.org/officeDocument/2006/customXml" ds:itemID="{68045DB6-004E-44FF-8FFD-B28E9C00E9C4}">
   <ds:schemaRefs>
     <ds:schemaRef ds:uri="http://schemas.microsoft.com/office/2006/metadata/contentType"/>
@@ -12737,18 +12723,27 @@
 </ds:datastoreItem>
 </file>
 
+<file path=customXml/itemProps2.xml><?xml version="1.0" encoding="utf-8"?>
+<ds:datastoreItem xmlns:ds="http://schemas.openxmlformats.org/officeDocument/2006/customXml" ds:itemID="{762FB7BD-BDC9-4EFE-B0DC-DD5AD6A38E60}">
+  <ds:schemaRefs>
+    <ds:schemaRef ds:uri="http://schemas.microsoft.com/office/2006/metadata/properties"/>
+    <ds:schemaRef ds:uri="http://schemas.microsoft.com/office/infopath/2007/PartnerControls"/>
+  </ds:schemaRefs>
+</ds:datastoreItem>
+</file>
+
 <file path=customXml/itemProps3.xml><?xml version="1.0" encoding="utf-8"?>
+<ds:datastoreItem xmlns:ds="http://schemas.openxmlformats.org/officeDocument/2006/customXml" ds:itemID="{71F502C3-50DB-46D1-A9AB-CFFD72635A5A}">
+  <ds:schemaRefs>
+    <ds:schemaRef ds:uri="http://schemas.microsoft.com/sharepoint/v3/contenttype/forms"/>
+  </ds:schemaRefs>
+</ds:datastoreItem>
+</file>
+
+<file path=customXml/itemProps4.xml><?xml version="1.0" encoding="utf-8"?>
 <ds:datastoreItem xmlns:ds="http://schemas.openxmlformats.org/officeDocument/2006/customXml" ds:itemID="{9BB7CD66-7B6B-43B0-9BDC-05ACC3932A4D}">
   <ds:schemaRefs>
     <ds:schemaRef ds:uri="http://schemas.openxmlformats.org/officeDocument/2006/bibliography"/>
   </ds:schemaRefs>
 </ds:datastoreItem>
-</file>
-
-<file path=customXml/itemProps4.xml><?xml version="1.0" encoding="utf-8"?>
-<ds:datastoreItem xmlns:ds="http://schemas.openxmlformats.org/officeDocument/2006/customXml" ds:itemID="{71F502C3-50DB-46D1-A9AB-CFFD72635A5A}">
-  <ds:schemaRefs>
-    <ds:schemaRef ds:uri="http://schemas.microsoft.com/sharepoint/v3/contenttype/forms"/>
-  </ds:schemaRefs>
-</ds:datastoreItem>
 </file>
</xml_diff>